<commit_message>
Actualización del documento de requerimientos.
Agregados Requerimientos no funcionales
</commit_message>
<xml_diff>
--- a/docs/DocumentodeRequerimientos.docx
+++ b/docs/DocumentodeRequerimientos.docx
@@ -861,6 +861,11 @@
               <w:t>Se agregó Casos de pruebas de sistema de los requerimientos funcionales.</w:t>
             </w:r>
           </w:p>
+          <w:p>
+            <w:r>
+              <w:t>Agregados Requerimientos no Funcionales.</w:t>
+            </w:r>
+          </w:p>
         </w:tc>
         <w:tc>
           <w:tcPr>
@@ -9224,6 +9229,501 @@
         </w:rPr>
       </w:pPr>
     </w:p>
+    <w:p>
+      <w:pPr>
+        <w:rPr>
+          <w:lang w:val="es-AR"/>
+        </w:rPr>
+      </w:pPr>
+      <w:r>
+        <w:rPr>
+          <w:lang w:val="es-AR"/>
+        </w:rPr>
+        <w:br w:type="page"/>
+      </w:r>
+    </w:p>
+    <w:p>
+      <w:pPr>
+        <w:pStyle w:val="Ttulo"/>
+        <w:rPr>
+          <w:lang w:val="es-AR"/>
+        </w:rPr>
+      </w:pPr>
+      <w:r>
+        <w:rPr>
+          <w:lang w:val="es-AR"/>
+        </w:rPr>
+        <w:lastRenderedPageBreak/>
+        <w:t>Listado de Requerimientos no Funcionales.</w:t>
+      </w:r>
+    </w:p>
+    <w:p>
+      <w:pPr>
+        <w:pStyle w:val="Ttulo2"/>
+        <w:rPr>
+          <w:lang w:val="es-AR"/>
+        </w:rPr>
+      </w:pPr>
+      <w:r>
+        <w:rPr>
+          <w:lang w:val="es-AR"/>
+        </w:rPr>
+        <w:t>Requerimientos del producto.</w:t>
+      </w:r>
+    </w:p>
+    <w:p>
+      <w:pPr>
+        <w:pStyle w:val="Ttulo4"/>
+        <w:rPr>
+          <w:lang w:val="es-AR"/>
+        </w:rPr>
+      </w:pPr>
+      <w:r>
+        <w:rPr>
+          <w:lang w:val="es-AR"/>
+        </w:rPr>
+        <w:t>Requerimientos de usabilidad.</w:t>
+      </w:r>
+    </w:p>
+    <w:p>
+      <w:pPr>
+        <w:pStyle w:val="Prrafodelista"/>
+        <w:numPr>
+          <w:ilvl w:val="0"/>
+          <w:numId w:val="14"/>
+        </w:numPr>
+        <w:rPr>
+          <w:lang w:val="es-AR"/>
+        </w:rPr>
+      </w:pPr>
+      <w:r>
+        <w:rPr>
+          <w:lang w:val="es-AR"/>
+        </w:rPr>
+        <w:t xml:space="preserve">La interfaz de usuario debe ser lo más intuitiva posible, para que el sistema sea útil para adolescentes como personas mayores. </w:t>
+      </w:r>
+    </w:p>
+    <w:p>
+      <w:pPr>
+        <w:pStyle w:val="Prrafodelista"/>
+        <w:numPr>
+          <w:ilvl w:val="0"/>
+          <w:numId w:val="14"/>
+        </w:numPr>
+        <w:rPr>
+          <w:lang w:val="es-AR"/>
+        </w:rPr>
+      </w:pPr>
+      <w:r>
+        <w:rPr>
+          <w:lang w:val="es-AR"/>
+        </w:rPr>
+        <w:t>Tiempo de capacitación estimado</w:t>
+      </w:r>
+      <w:r>
+        <w:rPr>
+          <w:lang w:val="es-AR"/>
+        </w:rPr>
+        <w:t xml:space="preserve"> para usuarios docentes</w:t>
+      </w:r>
+      <w:r>
+        <w:rPr>
+          <w:lang w:val="es-AR"/>
+        </w:rPr>
+        <w:t xml:space="preserve">: </w:t>
+      </w:r>
+      <w:r>
+        <w:rPr>
+          <w:lang w:val="es-AR"/>
+        </w:rPr>
+        <w:t>20 minutos</w:t>
+      </w:r>
+      <w:r>
+        <w:rPr>
+          <w:lang w:val="es-AR"/>
+        </w:rPr>
+        <w:t>.</w:t>
+      </w:r>
+    </w:p>
+    <w:p>
+      <w:pPr>
+        <w:pStyle w:val="Prrafodelista"/>
+        <w:numPr>
+          <w:ilvl w:val="0"/>
+          <w:numId w:val="14"/>
+        </w:numPr>
+        <w:rPr>
+          <w:lang w:val="es-AR"/>
+        </w:rPr>
+      </w:pPr>
+      <w:r>
+        <w:rPr>
+          <w:lang w:val="es-AR"/>
+        </w:rPr>
+        <w:t>Tiempo de capacitación estimado para usuarios no docentes: nulo.</w:t>
+      </w:r>
+    </w:p>
+    <w:p>
+      <w:pPr>
+        <w:pStyle w:val="Prrafodelista"/>
+        <w:numPr>
+          <w:ilvl w:val="0"/>
+          <w:numId w:val="14"/>
+        </w:numPr>
+        <w:rPr>
+          <w:lang w:val="es-AR"/>
+        </w:rPr>
+      </w:pPr>
+      <w:r>
+        <w:rPr>
+          <w:lang w:val="es-AR"/>
+        </w:rPr>
+        <w:t>Números de cuadros de ayuda: 1.</w:t>
+      </w:r>
+    </w:p>
+    <w:p>
+      <w:pPr>
+        <w:pStyle w:val="Ttulo4"/>
+        <w:rPr>
+          <w:lang w:val="es-AR"/>
+        </w:rPr>
+      </w:pPr>
+      <w:r>
+        <w:rPr>
+          <w:lang w:val="es-AR"/>
+        </w:rPr>
+        <w:t>Requerimientos de rendimiento.</w:t>
+      </w:r>
+    </w:p>
+    <w:p>
+      <w:pPr>
+        <w:pStyle w:val="Prrafodelista"/>
+        <w:numPr>
+          <w:ilvl w:val="0"/>
+          <w:numId w:val="15"/>
+        </w:numPr>
+        <w:rPr>
+          <w:lang w:val="es-AR"/>
+        </w:rPr>
+      </w:pPr>
+      <w:r>
+        <w:rPr>
+          <w:lang w:val="es-AR"/>
+        </w:rPr>
+        <w:t>Tiempo de respuesta usuario/evento: &lt;1 segundo.</w:t>
+      </w:r>
+    </w:p>
+    <w:p>
+      <w:pPr>
+        <w:pStyle w:val="Prrafodelista"/>
+        <w:numPr>
+          <w:ilvl w:val="0"/>
+          <w:numId w:val="15"/>
+        </w:numPr>
+        <w:rPr>
+          <w:lang w:val="es-AR"/>
+        </w:rPr>
+      </w:pPr>
+      <w:r>
+        <w:rPr>
+          <w:lang w:val="es-AR"/>
+        </w:rPr>
+        <w:t>Tiempo de inicio del sistema: &lt;</w:t>
+      </w:r>
+      <w:r>
+        <w:rPr>
+          <w:lang w:val="es-AR"/>
+        </w:rPr>
+        <w:t>10</w:t>
+      </w:r>
+      <w:r>
+        <w:rPr>
+          <w:lang w:val="es-AR"/>
+        </w:rPr>
+        <w:t xml:space="preserve"> segundos.</w:t>
+      </w:r>
+    </w:p>
+    <w:p>
+      <w:pPr>
+        <w:pStyle w:val="Ttulo4"/>
+        <w:rPr>
+          <w:lang w:val="es-AR"/>
+        </w:rPr>
+      </w:pPr>
+      <w:r>
+        <w:rPr>
+          <w:lang w:val="es-AR"/>
+        </w:rPr>
+        <w:t>Requerimientos de espacio.</w:t>
+      </w:r>
+    </w:p>
+    <w:p>
+      <w:pPr>
+        <w:pStyle w:val="Prrafodelista"/>
+        <w:numPr>
+          <w:ilvl w:val="0"/>
+          <w:numId w:val="16"/>
+        </w:numPr>
+        <w:rPr>
+          <w:lang w:val="es-AR"/>
+        </w:rPr>
+      </w:pPr>
+      <w:r>
+        <w:rPr>
+          <w:lang w:val="es-AR"/>
+        </w:rPr>
+        <w:t>Tamaño del sistema: &lt;20 Mbytes.</w:t>
+      </w:r>
+    </w:p>
+    <w:p>
+      <w:pPr>
+        <w:pStyle w:val="Ttulo4"/>
+        <w:rPr>
+          <w:lang w:val="es-AR"/>
+        </w:rPr>
+      </w:pPr>
+      <w:r>
+        <w:rPr>
+          <w:lang w:val="es-AR"/>
+        </w:rPr>
+        <w:t>Requerimientos de confiabilidad</w:t>
+      </w:r>
+      <w:r>
+        <w:rPr>
+          <w:lang w:val="es-AR"/>
+        </w:rPr>
+        <w:t xml:space="preserve"> y robustez</w:t>
+      </w:r>
+      <w:r>
+        <w:rPr>
+          <w:lang w:val="es-AR"/>
+        </w:rPr>
+        <w:t>.</w:t>
+      </w:r>
+    </w:p>
+    <w:p>
+      <w:pPr>
+        <w:pStyle w:val="Prrafodelista"/>
+        <w:numPr>
+          <w:ilvl w:val="0"/>
+          <w:numId w:val="16"/>
+        </w:numPr>
+        <w:rPr>
+          <w:lang w:val="es-AR"/>
+        </w:rPr>
+      </w:pPr>
+      <w:r>
+        <w:rPr>
+          <w:lang w:val="es-AR"/>
+        </w:rPr>
+        <w:t>Tiempo de reinicio después de falla:</w:t>
+      </w:r>
+      <w:r>
+        <w:rPr>
+          <w:lang w:val="es-AR"/>
+        </w:rPr>
+        <w:t xml:space="preserve"> &lt;20 segundos.</w:t>
+      </w:r>
+    </w:p>
+    <w:p>
+      <w:pPr>
+        <w:pStyle w:val="Prrafodelista"/>
+        <w:numPr>
+          <w:ilvl w:val="0"/>
+          <w:numId w:val="16"/>
+        </w:numPr>
+        <w:rPr>
+          <w:lang w:val="es-AR"/>
+        </w:rPr>
+      </w:pPr>
+      <w:r>
+        <w:rPr>
+          <w:lang w:val="es-AR"/>
+        </w:rPr>
+        <w:t>Probabilidad de indisponibilidad:</w:t>
+      </w:r>
+      <w:r>
+        <w:rPr>
+          <w:lang w:val="es-AR"/>
+        </w:rPr>
+        <w:t xml:space="preserve"> </w:t>
+      </w:r>
+      <w:r>
+        <w:rPr>
+          <w:lang w:val="es-AR"/>
+        </w:rPr>
+        <w:t>&lt;0,05.</w:t>
+      </w:r>
+    </w:p>
+    <w:p>
+      <w:pPr>
+        <w:pStyle w:val="Prrafodelista"/>
+        <w:numPr>
+          <w:ilvl w:val="0"/>
+          <w:numId w:val="16"/>
+        </w:numPr>
+        <w:rPr>
+          <w:lang w:val="es-AR"/>
+        </w:rPr>
+      </w:pPr>
+      <w:r>
+        <w:rPr>
+          <w:lang w:val="es-AR"/>
+        </w:rPr>
+        <w:t>Tiempo medio para fallas: &gt;30 minutos.</w:t>
+      </w:r>
+    </w:p>
+    <w:p>
+      <w:pPr>
+        <w:pStyle w:val="Prrafodelista"/>
+        <w:numPr>
+          <w:ilvl w:val="0"/>
+          <w:numId w:val="16"/>
+        </w:numPr>
+        <w:rPr>
+          <w:lang w:val="es-AR"/>
+        </w:rPr>
+      </w:pPr>
+      <w:r>
+        <w:rPr>
+          <w:lang w:val="es-AR"/>
+        </w:rPr>
+        <w:t>Tasa de ocurrencia de falla:</w:t>
+      </w:r>
+      <w:r>
+        <w:rPr>
+          <w:lang w:val="es-AR"/>
+        </w:rPr>
+        <w:t xml:space="preserve"> &lt;0,5% del tiempo de la operación total.</w:t>
+      </w:r>
+    </w:p>
+    <w:p>
+      <w:pPr>
+        <w:pStyle w:val="Prrafodelista"/>
+        <w:numPr>
+          <w:ilvl w:val="0"/>
+          <w:numId w:val="16"/>
+        </w:numPr>
+        <w:rPr>
+          <w:lang w:val="es-AR"/>
+        </w:rPr>
+      </w:pPr>
+      <w:r>
+        <w:rPr>
+          <w:lang w:val="es-AR"/>
+        </w:rPr>
+        <w:t>Disponibilidad:</w:t>
+      </w:r>
+      <w:r>
+        <w:rPr>
+          <w:lang w:val="es-AR"/>
+        </w:rPr>
+        <w:t xml:space="preserve"> 99%.</w:t>
+      </w:r>
+    </w:p>
+    <w:p>
+      <w:pPr>
+        <w:pStyle w:val="Ttulo4"/>
+        <w:rPr>
+          <w:lang w:val="es-AR"/>
+        </w:rPr>
+      </w:pPr>
+      <w:r>
+        <w:rPr>
+          <w:lang w:val="es-AR"/>
+        </w:rPr>
+        <w:t>Requerimientos de seguridad.</w:t>
+      </w:r>
+    </w:p>
+    <w:p>
+      <w:pPr>
+        <w:pStyle w:val="Prrafodelista"/>
+        <w:numPr>
+          <w:ilvl w:val="0"/>
+          <w:numId w:val="17"/>
+        </w:numPr>
+        <w:rPr>
+          <w:lang w:val="es-AR"/>
+        </w:rPr>
+      </w:pPr>
+      <w:r>
+        <w:rPr>
+          <w:lang w:val="es-AR"/>
+        </w:rPr>
+        <w:t>Autenticación: el sistema debe permitir verificar la identidad de los usuarios a través de una cuenta.</w:t>
+      </w:r>
+    </w:p>
+    <w:p>
+      <w:pPr>
+        <w:pStyle w:val="Ttulo4"/>
+        <w:rPr>
+          <w:lang w:val="es-AR"/>
+        </w:rPr>
+      </w:pPr>
+      <w:r>
+        <w:rPr>
+          <w:lang w:val="es-AR"/>
+        </w:rPr>
+        <w:t>Requerimientos de integración y modificabilidad.</w:t>
+      </w:r>
+    </w:p>
+    <w:p>
+      <w:pPr>
+        <w:pStyle w:val="Prrafodelista"/>
+        <w:numPr>
+          <w:ilvl w:val="0"/>
+          <w:numId w:val="17"/>
+        </w:numPr>
+        <w:rPr>
+          <w:lang w:val="es-AR"/>
+        </w:rPr>
+      </w:pPr>
+      <w:r>
+        <w:rPr>
+          <w:lang w:val="es-AR"/>
+        </w:rPr>
+        <w:t>El sistema debe ser capaz de integrarse a aplicaciones más amplias y de evolucionar fácilmente, afectando en pequeña medida los módulos de éste.</w:t>
+      </w:r>
+    </w:p>
+    <w:p>
+      <w:pPr>
+        <w:pStyle w:val="Ttulo4"/>
+        <w:rPr>
+          <w:lang w:val="es-AR"/>
+        </w:rPr>
+      </w:pPr>
+      <w:r>
+        <w:rPr>
+          <w:lang w:val="es-AR"/>
+        </w:rPr>
+        <w:t>Requerimientos de portabilidad.</w:t>
+      </w:r>
+    </w:p>
+    <w:p>
+      <w:pPr>
+        <w:pStyle w:val="Prrafodelista"/>
+        <w:numPr>
+          <w:ilvl w:val="0"/>
+          <w:numId w:val="17"/>
+        </w:numPr>
+        <w:rPr>
+          <w:lang w:val="es-AR"/>
+        </w:rPr>
+      </w:pPr>
+      <w:r>
+        <w:rPr>
+          <w:lang w:val="es-AR"/>
+        </w:rPr>
+        <w:t>El sistema correrá en dispositivos móviles que posean sistema operativo Android 5 o superior.</w:t>
+      </w:r>
+    </w:p>
+    <w:p>
+      <w:pPr>
+        <w:rPr>
+          <w:lang w:val="es-AR"/>
+        </w:rPr>
+      </w:pPr>
+    </w:p>
     <w:sectPr>
       <w:pgSz w:w="11906" w:h="16838"/>
       <w:pgMar w:top="1417" w:right="1701" w:bottom="1417" w:left="1701" w:header="708" w:footer="708" w:gutter="0"/>
@@ -9541,6 +10041,119 @@
     </w:lvl>
   </w:abstractNum>
   <w:abstractNum w:abstractNumId="2">
+    <w:nsid w:val="188C6AC6"/>
+    <w:multiLevelType w:val="hybridMultilevel"/>
+    <w:tmpl w:val="731C77B0"/>
+    <w:lvl w:ilvl="0" w:tplc="0C0A0001">
+      <w:start w:val="1"/>
+      <w:numFmt w:val="bullet"/>
+      <w:lvlText w:val=""/>
+      <w:lvlJc w:val="left"/>
+      <w:pPr>
+        <w:ind w:left="720" w:hanging="360"/>
+      </w:pPr>
+      <w:rPr>
+        <w:rFonts w:ascii="Symbol" w:hAnsi="Symbol" w:hint="default"/>
+      </w:rPr>
+    </w:lvl>
+    <w:lvl w:ilvl="1" w:tplc="0C0A0003" w:tentative="1">
+      <w:start w:val="1"/>
+      <w:numFmt w:val="bullet"/>
+      <w:lvlText w:val="o"/>
+      <w:lvlJc w:val="left"/>
+      <w:pPr>
+        <w:ind w:left="1440" w:hanging="360"/>
+      </w:pPr>
+      <w:rPr>
+        <w:rFonts w:ascii="Courier New" w:hAnsi="Courier New" w:cs="Courier New" w:hint="default"/>
+      </w:rPr>
+    </w:lvl>
+    <w:lvl w:ilvl="2" w:tplc="0C0A0005" w:tentative="1">
+      <w:start w:val="1"/>
+      <w:numFmt w:val="bullet"/>
+      <w:lvlText w:val=""/>
+      <w:lvlJc w:val="left"/>
+      <w:pPr>
+        <w:ind w:left="2160" w:hanging="360"/>
+      </w:pPr>
+      <w:rPr>
+        <w:rFonts w:ascii="Wingdings" w:hAnsi="Wingdings" w:hint="default"/>
+      </w:rPr>
+    </w:lvl>
+    <w:lvl w:ilvl="3" w:tplc="0C0A0001" w:tentative="1">
+      <w:start w:val="1"/>
+      <w:numFmt w:val="bullet"/>
+      <w:lvlText w:val=""/>
+      <w:lvlJc w:val="left"/>
+      <w:pPr>
+        <w:ind w:left="2880" w:hanging="360"/>
+      </w:pPr>
+      <w:rPr>
+        <w:rFonts w:ascii="Symbol" w:hAnsi="Symbol" w:hint="default"/>
+      </w:rPr>
+    </w:lvl>
+    <w:lvl w:ilvl="4" w:tplc="0C0A0003" w:tentative="1">
+      <w:start w:val="1"/>
+      <w:numFmt w:val="bullet"/>
+      <w:lvlText w:val="o"/>
+      <w:lvlJc w:val="left"/>
+      <w:pPr>
+        <w:ind w:left="3600" w:hanging="360"/>
+      </w:pPr>
+      <w:rPr>
+        <w:rFonts w:ascii="Courier New" w:hAnsi="Courier New" w:cs="Courier New" w:hint="default"/>
+      </w:rPr>
+    </w:lvl>
+    <w:lvl w:ilvl="5" w:tplc="0C0A0005" w:tentative="1">
+      <w:start w:val="1"/>
+      <w:numFmt w:val="bullet"/>
+      <w:lvlText w:val=""/>
+      <w:lvlJc w:val="left"/>
+      <w:pPr>
+        <w:ind w:left="4320" w:hanging="360"/>
+      </w:pPr>
+      <w:rPr>
+        <w:rFonts w:ascii="Wingdings" w:hAnsi="Wingdings" w:hint="default"/>
+      </w:rPr>
+    </w:lvl>
+    <w:lvl w:ilvl="6" w:tplc="0C0A0001" w:tentative="1">
+      <w:start w:val="1"/>
+      <w:numFmt w:val="bullet"/>
+      <w:lvlText w:val=""/>
+      <w:lvlJc w:val="left"/>
+      <w:pPr>
+        <w:ind w:left="5040" w:hanging="360"/>
+      </w:pPr>
+      <w:rPr>
+        <w:rFonts w:ascii="Symbol" w:hAnsi="Symbol" w:hint="default"/>
+      </w:rPr>
+    </w:lvl>
+    <w:lvl w:ilvl="7" w:tplc="0C0A0003" w:tentative="1">
+      <w:start w:val="1"/>
+      <w:numFmt w:val="bullet"/>
+      <w:lvlText w:val="o"/>
+      <w:lvlJc w:val="left"/>
+      <w:pPr>
+        <w:ind w:left="5760" w:hanging="360"/>
+      </w:pPr>
+      <w:rPr>
+        <w:rFonts w:ascii="Courier New" w:hAnsi="Courier New" w:cs="Courier New" w:hint="default"/>
+      </w:rPr>
+    </w:lvl>
+    <w:lvl w:ilvl="8" w:tplc="0C0A0005" w:tentative="1">
+      <w:start w:val="1"/>
+      <w:numFmt w:val="bullet"/>
+      <w:lvlText w:val=""/>
+      <w:lvlJc w:val="left"/>
+      <w:pPr>
+        <w:ind w:left="6480" w:hanging="360"/>
+      </w:pPr>
+      <w:rPr>
+        <w:rFonts w:ascii="Wingdings" w:hAnsi="Wingdings" w:hint="default"/>
+      </w:rPr>
+    </w:lvl>
+  </w:abstractNum>
+  <w:abstractNum w:abstractNumId="3">
     <w:nsid w:val="1E2A5AB2"/>
     <w:multiLevelType w:val="hybridMultilevel"/>
     <w:tmpl w:val="B1BE6962"/>
@@ -9653,7 +10266,7 @@
       </w:rPr>
     </w:lvl>
   </w:abstractNum>
-  <w:abstractNum w:abstractNumId="3">
+  <w:abstractNum w:abstractNumId="4">
     <w:nsid w:val="1E846076"/>
     <w:multiLevelType w:val="hybridMultilevel"/>
     <w:tmpl w:val="518CEE1E"/>
@@ -9766,7 +10379,7 @@
       </w:rPr>
     </w:lvl>
   </w:abstractNum>
-  <w:abstractNum w:abstractNumId="4">
+  <w:abstractNum w:abstractNumId="5">
     <w:nsid w:val="240B6ED5"/>
     <w:multiLevelType w:val="multilevel"/>
     <w:tmpl w:val="77DCB20E"/>
@@ -9859,7 +10472,7 @@
       </w:pPr>
     </w:lvl>
   </w:abstractNum>
-  <w:abstractNum w:abstractNumId="5">
+  <w:abstractNum w:abstractNumId="6">
     <w:nsid w:val="29DC232F"/>
     <w:multiLevelType w:val="hybridMultilevel"/>
     <w:tmpl w:val="E27C2A94"/>
@@ -9972,7 +10585,7 @@
       </w:rPr>
     </w:lvl>
   </w:abstractNum>
-  <w:abstractNum w:abstractNumId="6">
+  <w:abstractNum w:abstractNumId="7">
     <w:nsid w:val="2E1171AF"/>
     <w:multiLevelType w:val="hybridMultilevel"/>
     <w:tmpl w:val="2C9A98EE"/>
@@ -10085,7 +10698,7 @@
       </w:rPr>
     </w:lvl>
   </w:abstractNum>
-  <w:abstractNum w:abstractNumId="7">
+  <w:abstractNum w:abstractNumId="8">
     <w:nsid w:val="35A37555"/>
     <w:multiLevelType w:val="multilevel"/>
     <w:tmpl w:val="190671A4"/>
@@ -10225,7 +10838,7 @@
       </w:rPr>
     </w:lvl>
   </w:abstractNum>
-  <w:abstractNum w:abstractNumId="8">
+  <w:abstractNum w:abstractNumId="9">
     <w:nsid w:val="3A7720A0"/>
     <w:multiLevelType w:val="hybridMultilevel"/>
     <w:tmpl w:val="B16057C8"/>
@@ -10338,7 +10951,233 @@
       </w:rPr>
     </w:lvl>
   </w:abstractNum>
-  <w:abstractNum w:abstractNumId="9">
+  <w:abstractNum w:abstractNumId="10">
+    <w:nsid w:val="3FC52A7D"/>
+    <w:multiLevelType w:val="hybridMultilevel"/>
+    <w:tmpl w:val="A14A4312"/>
+    <w:lvl w:ilvl="0" w:tplc="0C0A0001">
+      <w:start w:val="1"/>
+      <w:numFmt w:val="bullet"/>
+      <w:lvlText w:val=""/>
+      <w:lvlJc w:val="left"/>
+      <w:pPr>
+        <w:ind w:left="720" w:hanging="360"/>
+      </w:pPr>
+      <w:rPr>
+        <w:rFonts w:ascii="Symbol" w:hAnsi="Symbol" w:hint="default"/>
+      </w:rPr>
+    </w:lvl>
+    <w:lvl w:ilvl="1" w:tplc="0C0A0003" w:tentative="1">
+      <w:start w:val="1"/>
+      <w:numFmt w:val="bullet"/>
+      <w:lvlText w:val="o"/>
+      <w:lvlJc w:val="left"/>
+      <w:pPr>
+        <w:ind w:left="1440" w:hanging="360"/>
+      </w:pPr>
+      <w:rPr>
+        <w:rFonts w:ascii="Courier New" w:hAnsi="Courier New" w:cs="Courier New" w:hint="default"/>
+      </w:rPr>
+    </w:lvl>
+    <w:lvl w:ilvl="2" w:tplc="0C0A0005" w:tentative="1">
+      <w:start w:val="1"/>
+      <w:numFmt w:val="bullet"/>
+      <w:lvlText w:val=""/>
+      <w:lvlJc w:val="left"/>
+      <w:pPr>
+        <w:ind w:left="2160" w:hanging="360"/>
+      </w:pPr>
+      <w:rPr>
+        <w:rFonts w:ascii="Wingdings" w:hAnsi="Wingdings" w:hint="default"/>
+      </w:rPr>
+    </w:lvl>
+    <w:lvl w:ilvl="3" w:tplc="0C0A0001" w:tentative="1">
+      <w:start w:val="1"/>
+      <w:numFmt w:val="bullet"/>
+      <w:lvlText w:val=""/>
+      <w:lvlJc w:val="left"/>
+      <w:pPr>
+        <w:ind w:left="2880" w:hanging="360"/>
+      </w:pPr>
+      <w:rPr>
+        <w:rFonts w:ascii="Symbol" w:hAnsi="Symbol" w:hint="default"/>
+      </w:rPr>
+    </w:lvl>
+    <w:lvl w:ilvl="4" w:tplc="0C0A0003" w:tentative="1">
+      <w:start w:val="1"/>
+      <w:numFmt w:val="bullet"/>
+      <w:lvlText w:val="o"/>
+      <w:lvlJc w:val="left"/>
+      <w:pPr>
+        <w:ind w:left="3600" w:hanging="360"/>
+      </w:pPr>
+      <w:rPr>
+        <w:rFonts w:ascii="Courier New" w:hAnsi="Courier New" w:cs="Courier New" w:hint="default"/>
+      </w:rPr>
+    </w:lvl>
+    <w:lvl w:ilvl="5" w:tplc="0C0A0005" w:tentative="1">
+      <w:start w:val="1"/>
+      <w:numFmt w:val="bullet"/>
+      <w:lvlText w:val=""/>
+      <w:lvlJc w:val="left"/>
+      <w:pPr>
+        <w:ind w:left="4320" w:hanging="360"/>
+      </w:pPr>
+      <w:rPr>
+        <w:rFonts w:ascii="Wingdings" w:hAnsi="Wingdings" w:hint="default"/>
+      </w:rPr>
+    </w:lvl>
+    <w:lvl w:ilvl="6" w:tplc="0C0A0001" w:tentative="1">
+      <w:start w:val="1"/>
+      <w:numFmt w:val="bullet"/>
+      <w:lvlText w:val=""/>
+      <w:lvlJc w:val="left"/>
+      <w:pPr>
+        <w:ind w:left="5040" w:hanging="360"/>
+      </w:pPr>
+      <w:rPr>
+        <w:rFonts w:ascii="Symbol" w:hAnsi="Symbol" w:hint="default"/>
+      </w:rPr>
+    </w:lvl>
+    <w:lvl w:ilvl="7" w:tplc="0C0A0003" w:tentative="1">
+      <w:start w:val="1"/>
+      <w:numFmt w:val="bullet"/>
+      <w:lvlText w:val="o"/>
+      <w:lvlJc w:val="left"/>
+      <w:pPr>
+        <w:ind w:left="5760" w:hanging="360"/>
+      </w:pPr>
+      <w:rPr>
+        <w:rFonts w:ascii="Courier New" w:hAnsi="Courier New" w:cs="Courier New" w:hint="default"/>
+      </w:rPr>
+    </w:lvl>
+    <w:lvl w:ilvl="8" w:tplc="0C0A0005" w:tentative="1">
+      <w:start w:val="1"/>
+      <w:numFmt w:val="bullet"/>
+      <w:lvlText w:val=""/>
+      <w:lvlJc w:val="left"/>
+      <w:pPr>
+        <w:ind w:left="6480" w:hanging="360"/>
+      </w:pPr>
+      <w:rPr>
+        <w:rFonts w:ascii="Wingdings" w:hAnsi="Wingdings" w:hint="default"/>
+      </w:rPr>
+    </w:lvl>
+  </w:abstractNum>
+  <w:abstractNum w:abstractNumId="11">
+    <w:nsid w:val="412D1465"/>
+    <w:multiLevelType w:val="hybridMultilevel"/>
+    <w:tmpl w:val="48E27FFC"/>
+    <w:lvl w:ilvl="0" w:tplc="0C0A0001">
+      <w:start w:val="1"/>
+      <w:numFmt w:val="bullet"/>
+      <w:lvlText w:val=""/>
+      <w:lvlJc w:val="left"/>
+      <w:pPr>
+        <w:ind w:left="720" w:hanging="360"/>
+      </w:pPr>
+      <w:rPr>
+        <w:rFonts w:ascii="Symbol" w:hAnsi="Symbol" w:hint="default"/>
+      </w:rPr>
+    </w:lvl>
+    <w:lvl w:ilvl="1" w:tplc="0C0A0003" w:tentative="1">
+      <w:start w:val="1"/>
+      <w:numFmt w:val="bullet"/>
+      <w:lvlText w:val="o"/>
+      <w:lvlJc w:val="left"/>
+      <w:pPr>
+        <w:ind w:left="1440" w:hanging="360"/>
+      </w:pPr>
+      <w:rPr>
+        <w:rFonts w:ascii="Courier New" w:hAnsi="Courier New" w:cs="Courier New" w:hint="default"/>
+      </w:rPr>
+    </w:lvl>
+    <w:lvl w:ilvl="2" w:tplc="0C0A0005" w:tentative="1">
+      <w:start w:val="1"/>
+      <w:numFmt w:val="bullet"/>
+      <w:lvlText w:val=""/>
+      <w:lvlJc w:val="left"/>
+      <w:pPr>
+        <w:ind w:left="2160" w:hanging="360"/>
+      </w:pPr>
+      <w:rPr>
+        <w:rFonts w:ascii="Wingdings" w:hAnsi="Wingdings" w:hint="default"/>
+      </w:rPr>
+    </w:lvl>
+    <w:lvl w:ilvl="3" w:tplc="0C0A0001" w:tentative="1">
+      <w:start w:val="1"/>
+      <w:numFmt w:val="bullet"/>
+      <w:lvlText w:val=""/>
+      <w:lvlJc w:val="left"/>
+      <w:pPr>
+        <w:ind w:left="2880" w:hanging="360"/>
+      </w:pPr>
+      <w:rPr>
+        <w:rFonts w:ascii="Symbol" w:hAnsi="Symbol" w:hint="default"/>
+      </w:rPr>
+    </w:lvl>
+    <w:lvl w:ilvl="4" w:tplc="0C0A0003" w:tentative="1">
+      <w:start w:val="1"/>
+      <w:numFmt w:val="bullet"/>
+      <w:lvlText w:val="o"/>
+      <w:lvlJc w:val="left"/>
+      <w:pPr>
+        <w:ind w:left="3600" w:hanging="360"/>
+      </w:pPr>
+      <w:rPr>
+        <w:rFonts w:ascii="Courier New" w:hAnsi="Courier New" w:cs="Courier New" w:hint="default"/>
+      </w:rPr>
+    </w:lvl>
+    <w:lvl w:ilvl="5" w:tplc="0C0A0005" w:tentative="1">
+      <w:start w:val="1"/>
+      <w:numFmt w:val="bullet"/>
+      <w:lvlText w:val=""/>
+      <w:lvlJc w:val="left"/>
+      <w:pPr>
+        <w:ind w:left="4320" w:hanging="360"/>
+      </w:pPr>
+      <w:rPr>
+        <w:rFonts w:ascii="Wingdings" w:hAnsi="Wingdings" w:hint="default"/>
+      </w:rPr>
+    </w:lvl>
+    <w:lvl w:ilvl="6" w:tplc="0C0A0001" w:tentative="1">
+      <w:start w:val="1"/>
+      <w:numFmt w:val="bullet"/>
+      <w:lvlText w:val=""/>
+      <w:lvlJc w:val="left"/>
+      <w:pPr>
+        <w:ind w:left="5040" w:hanging="360"/>
+      </w:pPr>
+      <w:rPr>
+        <w:rFonts w:ascii="Symbol" w:hAnsi="Symbol" w:hint="default"/>
+      </w:rPr>
+    </w:lvl>
+    <w:lvl w:ilvl="7" w:tplc="0C0A0003" w:tentative="1">
+      <w:start w:val="1"/>
+      <w:numFmt w:val="bullet"/>
+      <w:lvlText w:val="o"/>
+      <w:lvlJc w:val="left"/>
+      <w:pPr>
+        <w:ind w:left="5760" w:hanging="360"/>
+      </w:pPr>
+      <w:rPr>
+        <w:rFonts w:ascii="Courier New" w:hAnsi="Courier New" w:cs="Courier New" w:hint="default"/>
+      </w:rPr>
+    </w:lvl>
+    <w:lvl w:ilvl="8" w:tplc="0C0A0005" w:tentative="1">
+      <w:start w:val="1"/>
+      <w:numFmt w:val="bullet"/>
+      <w:lvlText w:val=""/>
+      <w:lvlJc w:val="left"/>
+      <w:pPr>
+        <w:ind w:left="6480" w:hanging="360"/>
+      </w:pPr>
+      <w:rPr>
+        <w:rFonts w:ascii="Wingdings" w:hAnsi="Wingdings" w:hint="default"/>
+      </w:rPr>
+    </w:lvl>
+  </w:abstractNum>
+  <w:abstractNum w:abstractNumId="12">
     <w:nsid w:val="4FD607FF"/>
     <w:multiLevelType w:val="hybridMultilevel"/>
     <w:tmpl w:val="E7C29D1A"/>
@@ -10451,7 +11290,233 @@
       </w:rPr>
     </w:lvl>
   </w:abstractNum>
-  <w:abstractNum w:abstractNumId="10">
+  <w:abstractNum w:abstractNumId="13">
+    <w:nsid w:val="5BE36B51"/>
+    <w:multiLevelType w:val="hybridMultilevel"/>
+    <w:tmpl w:val="9EB4F584"/>
+    <w:lvl w:ilvl="0" w:tplc="0C0A0001">
+      <w:start w:val="1"/>
+      <w:numFmt w:val="bullet"/>
+      <w:lvlText w:val=""/>
+      <w:lvlJc w:val="left"/>
+      <w:pPr>
+        <w:ind w:left="720" w:hanging="360"/>
+      </w:pPr>
+      <w:rPr>
+        <w:rFonts w:ascii="Symbol" w:hAnsi="Symbol" w:hint="default"/>
+      </w:rPr>
+    </w:lvl>
+    <w:lvl w:ilvl="1" w:tplc="0C0A0003" w:tentative="1">
+      <w:start w:val="1"/>
+      <w:numFmt w:val="bullet"/>
+      <w:lvlText w:val="o"/>
+      <w:lvlJc w:val="left"/>
+      <w:pPr>
+        <w:ind w:left="1440" w:hanging="360"/>
+      </w:pPr>
+      <w:rPr>
+        <w:rFonts w:ascii="Courier New" w:hAnsi="Courier New" w:cs="Courier New" w:hint="default"/>
+      </w:rPr>
+    </w:lvl>
+    <w:lvl w:ilvl="2" w:tplc="0C0A0005" w:tentative="1">
+      <w:start w:val="1"/>
+      <w:numFmt w:val="bullet"/>
+      <w:lvlText w:val=""/>
+      <w:lvlJc w:val="left"/>
+      <w:pPr>
+        <w:ind w:left="2160" w:hanging="360"/>
+      </w:pPr>
+      <w:rPr>
+        <w:rFonts w:ascii="Wingdings" w:hAnsi="Wingdings" w:hint="default"/>
+      </w:rPr>
+    </w:lvl>
+    <w:lvl w:ilvl="3" w:tplc="0C0A0001" w:tentative="1">
+      <w:start w:val="1"/>
+      <w:numFmt w:val="bullet"/>
+      <w:lvlText w:val=""/>
+      <w:lvlJc w:val="left"/>
+      <w:pPr>
+        <w:ind w:left="2880" w:hanging="360"/>
+      </w:pPr>
+      <w:rPr>
+        <w:rFonts w:ascii="Symbol" w:hAnsi="Symbol" w:hint="default"/>
+      </w:rPr>
+    </w:lvl>
+    <w:lvl w:ilvl="4" w:tplc="0C0A0003" w:tentative="1">
+      <w:start w:val="1"/>
+      <w:numFmt w:val="bullet"/>
+      <w:lvlText w:val="o"/>
+      <w:lvlJc w:val="left"/>
+      <w:pPr>
+        <w:ind w:left="3600" w:hanging="360"/>
+      </w:pPr>
+      <w:rPr>
+        <w:rFonts w:ascii="Courier New" w:hAnsi="Courier New" w:cs="Courier New" w:hint="default"/>
+      </w:rPr>
+    </w:lvl>
+    <w:lvl w:ilvl="5" w:tplc="0C0A0005" w:tentative="1">
+      <w:start w:val="1"/>
+      <w:numFmt w:val="bullet"/>
+      <w:lvlText w:val=""/>
+      <w:lvlJc w:val="left"/>
+      <w:pPr>
+        <w:ind w:left="4320" w:hanging="360"/>
+      </w:pPr>
+      <w:rPr>
+        <w:rFonts w:ascii="Wingdings" w:hAnsi="Wingdings" w:hint="default"/>
+      </w:rPr>
+    </w:lvl>
+    <w:lvl w:ilvl="6" w:tplc="0C0A0001" w:tentative="1">
+      <w:start w:val="1"/>
+      <w:numFmt w:val="bullet"/>
+      <w:lvlText w:val=""/>
+      <w:lvlJc w:val="left"/>
+      <w:pPr>
+        <w:ind w:left="5040" w:hanging="360"/>
+      </w:pPr>
+      <w:rPr>
+        <w:rFonts w:ascii="Symbol" w:hAnsi="Symbol" w:hint="default"/>
+      </w:rPr>
+    </w:lvl>
+    <w:lvl w:ilvl="7" w:tplc="0C0A0003" w:tentative="1">
+      <w:start w:val="1"/>
+      <w:numFmt w:val="bullet"/>
+      <w:lvlText w:val="o"/>
+      <w:lvlJc w:val="left"/>
+      <w:pPr>
+        <w:ind w:left="5760" w:hanging="360"/>
+      </w:pPr>
+      <w:rPr>
+        <w:rFonts w:ascii="Courier New" w:hAnsi="Courier New" w:cs="Courier New" w:hint="default"/>
+      </w:rPr>
+    </w:lvl>
+    <w:lvl w:ilvl="8" w:tplc="0C0A0005" w:tentative="1">
+      <w:start w:val="1"/>
+      <w:numFmt w:val="bullet"/>
+      <w:lvlText w:val=""/>
+      <w:lvlJc w:val="left"/>
+      <w:pPr>
+        <w:ind w:left="6480" w:hanging="360"/>
+      </w:pPr>
+      <w:rPr>
+        <w:rFonts w:ascii="Wingdings" w:hAnsi="Wingdings" w:hint="default"/>
+      </w:rPr>
+    </w:lvl>
+  </w:abstractNum>
+  <w:abstractNum w:abstractNumId="14">
+    <w:nsid w:val="5BF74E28"/>
+    <w:multiLevelType w:val="hybridMultilevel"/>
+    <w:tmpl w:val="4162CDD0"/>
+    <w:lvl w:ilvl="0" w:tplc="0C0A0001">
+      <w:start w:val="1"/>
+      <w:numFmt w:val="bullet"/>
+      <w:lvlText w:val=""/>
+      <w:lvlJc w:val="left"/>
+      <w:pPr>
+        <w:ind w:left="720" w:hanging="360"/>
+      </w:pPr>
+      <w:rPr>
+        <w:rFonts w:ascii="Symbol" w:hAnsi="Symbol" w:hint="default"/>
+      </w:rPr>
+    </w:lvl>
+    <w:lvl w:ilvl="1" w:tplc="0C0A0003" w:tentative="1">
+      <w:start w:val="1"/>
+      <w:numFmt w:val="bullet"/>
+      <w:lvlText w:val="o"/>
+      <w:lvlJc w:val="left"/>
+      <w:pPr>
+        <w:ind w:left="1440" w:hanging="360"/>
+      </w:pPr>
+      <w:rPr>
+        <w:rFonts w:ascii="Courier New" w:hAnsi="Courier New" w:cs="Courier New" w:hint="default"/>
+      </w:rPr>
+    </w:lvl>
+    <w:lvl w:ilvl="2" w:tplc="0C0A0005" w:tentative="1">
+      <w:start w:val="1"/>
+      <w:numFmt w:val="bullet"/>
+      <w:lvlText w:val=""/>
+      <w:lvlJc w:val="left"/>
+      <w:pPr>
+        <w:ind w:left="2160" w:hanging="360"/>
+      </w:pPr>
+      <w:rPr>
+        <w:rFonts w:ascii="Wingdings" w:hAnsi="Wingdings" w:hint="default"/>
+      </w:rPr>
+    </w:lvl>
+    <w:lvl w:ilvl="3" w:tplc="0C0A0001" w:tentative="1">
+      <w:start w:val="1"/>
+      <w:numFmt w:val="bullet"/>
+      <w:lvlText w:val=""/>
+      <w:lvlJc w:val="left"/>
+      <w:pPr>
+        <w:ind w:left="2880" w:hanging="360"/>
+      </w:pPr>
+      <w:rPr>
+        <w:rFonts w:ascii="Symbol" w:hAnsi="Symbol" w:hint="default"/>
+      </w:rPr>
+    </w:lvl>
+    <w:lvl w:ilvl="4" w:tplc="0C0A0003" w:tentative="1">
+      <w:start w:val="1"/>
+      <w:numFmt w:val="bullet"/>
+      <w:lvlText w:val="o"/>
+      <w:lvlJc w:val="left"/>
+      <w:pPr>
+        <w:ind w:left="3600" w:hanging="360"/>
+      </w:pPr>
+      <w:rPr>
+        <w:rFonts w:ascii="Courier New" w:hAnsi="Courier New" w:cs="Courier New" w:hint="default"/>
+      </w:rPr>
+    </w:lvl>
+    <w:lvl w:ilvl="5" w:tplc="0C0A0005" w:tentative="1">
+      <w:start w:val="1"/>
+      <w:numFmt w:val="bullet"/>
+      <w:lvlText w:val=""/>
+      <w:lvlJc w:val="left"/>
+      <w:pPr>
+        <w:ind w:left="4320" w:hanging="360"/>
+      </w:pPr>
+      <w:rPr>
+        <w:rFonts w:ascii="Wingdings" w:hAnsi="Wingdings" w:hint="default"/>
+      </w:rPr>
+    </w:lvl>
+    <w:lvl w:ilvl="6" w:tplc="0C0A0001" w:tentative="1">
+      <w:start w:val="1"/>
+      <w:numFmt w:val="bullet"/>
+      <w:lvlText w:val=""/>
+      <w:lvlJc w:val="left"/>
+      <w:pPr>
+        <w:ind w:left="5040" w:hanging="360"/>
+      </w:pPr>
+      <w:rPr>
+        <w:rFonts w:ascii="Symbol" w:hAnsi="Symbol" w:hint="default"/>
+      </w:rPr>
+    </w:lvl>
+    <w:lvl w:ilvl="7" w:tplc="0C0A0003" w:tentative="1">
+      <w:start w:val="1"/>
+      <w:numFmt w:val="bullet"/>
+      <w:lvlText w:val="o"/>
+      <w:lvlJc w:val="left"/>
+      <w:pPr>
+        <w:ind w:left="5760" w:hanging="360"/>
+      </w:pPr>
+      <w:rPr>
+        <w:rFonts w:ascii="Courier New" w:hAnsi="Courier New" w:cs="Courier New" w:hint="default"/>
+      </w:rPr>
+    </w:lvl>
+    <w:lvl w:ilvl="8" w:tplc="0C0A0005" w:tentative="1">
+      <w:start w:val="1"/>
+      <w:numFmt w:val="bullet"/>
+      <w:lvlText w:val=""/>
+      <w:lvlJc w:val="left"/>
+      <w:pPr>
+        <w:ind w:left="6480" w:hanging="360"/>
+      </w:pPr>
+      <w:rPr>
+        <w:rFonts w:ascii="Wingdings" w:hAnsi="Wingdings" w:hint="default"/>
+      </w:rPr>
+    </w:lvl>
+  </w:abstractNum>
+  <w:abstractNum w:abstractNumId="15">
     <w:nsid w:val="66A353AA"/>
     <w:multiLevelType w:val="hybridMultilevel"/>
     <w:tmpl w:val="D03C2470"/>
@@ -10564,7 +11629,7 @@
       </w:rPr>
     </w:lvl>
   </w:abstractNum>
-  <w:abstractNum w:abstractNumId="11">
+  <w:abstractNum w:abstractNumId="16">
     <w:nsid w:val="73275F6D"/>
     <w:multiLevelType w:val="hybridMultilevel"/>
     <w:tmpl w:val="50AA171E"/>
@@ -10678,40 +11743,55 @@
     </w:lvl>
   </w:abstractNum>
   <w:num w:numId="1">
+    <w:abstractNumId w:val="6"/>
+  </w:num>
+  <w:num w:numId="2">
+    <w:abstractNumId w:val="15"/>
+  </w:num>
+  <w:num w:numId="3">
     <w:abstractNumId w:val="5"/>
   </w:num>
-  <w:num w:numId="2">
-    <w:abstractNumId w:val="10"/>
-  </w:num>
-  <w:num w:numId="3">
-    <w:abstractNumId w:val="4"/>
-  </w:num>
   <w:num w:numId="4">
-    <w:abstractNumId w:val="7"/>
+    <w:abstractNumId w:val="8"/>
   </w:num>
   <w:num w:numId="5">
     <w:abstractNumId w:val="1"/>
   </w:num>
   <w:num w:numId="6">
-    <w:abstractNumId w:val="2"/>
+    <w:abstractNumId w:val="3"/>
   </w:num>
   <w:num w:numId="7">
     <w:abstractNumId w:val="0"/>
   </w:num>
   <w:num w:numId="8">
+    <w:abstractNumId w:val="16"/>
+  </w:num>
+  <w:num w:numId="9">
+    <w:abstractNumId w:val="4"/>
+  </w:num>
+  <w:num w:numId="10">
+    <w:abstractNumId w:val="7"/>
+  </w:num>
+  <w:num w:numId="11">
+    <w:abstractNumId w:val="9"/>
+  </w:num>
+  <w:num w:numId="12">
+    <w:abstractNumId w:val="12"/>
+  </w:num>
+  <w:num w:numId="13">
     <w:abstractNumId w:val="11"/>
   </w:num>
-  <w:num w:numId="9">
-    <w:abstractNumId w:val="3"/>
+  <w:num w:numId="14">
+    <w:abstractNumId w:val="13"/>
   </w:num>
-  <w:num w:numId="10">
-    <w:abstractNumId w:val="6"/>
+  <w:num w:numId="15">
+    <w:abstractNumId w:val="14"/>
   </w:num>
-  <w:num w:numId="11">
-    <w:abstractNumId w:val="8"/>
+  <w:num w:numId="16">
+    <w:abstractNumId w:val="2"/>
   </w:num>
-  <w:num w:numId="12">
-    <w:abstractNumId w:val="9"/>
+  <w:num w:numId="17">
+    <w:abstractNumId w:val="10"/>
   </w:num>
 </w:numbering>
 </file>

</xml_diff>

<commit_message>
Agregadas especificación de requerimientos.
</commit_message>
<xml_diff>
--- a/docs/DocumentodeRequerimientos.docx
+++ b/docs/DocumentodeRequerimientos.docx
@@ -171,9 +171,6 @@
           <w:sdtPr>
             <w:alias w:val="Fecha"/>
             <w:id w:val="14700083"/>
-            <w:placeholder>
-              <w:docPart w:val="F912BDF897AE45E695334FCF009F71B4"/>
-            </w:placeholder>
             <w:dataBinding w:prefixMappings="xmlns:ns0='http://schemas.microsoft.com/office/2006/coverPageProps'" w:xpath="/ns0:CoverPageProperties[1]/ns0:PublishDate[1]" w:storeItemID="{55AF091B-3C7A-41E3-B477-F2FDAA23CFDA}"/>
             <w:date w:fullDate="2017-05-22T00:00:00Z">
               <w:dateFormat w:val="dd/MM/yyyy"/>
@@ -1461,6 +1458,9 @@
             <w:pPr>
               <w:spacing w:after="0"/>
             </w:pPr>
+            <w:r>
+              <w:t>3.1.1</w:t>
+            </w:r>
           </w:p>
         </w:tc>
         <w:tc>
@@ -1478,6 +1478,9 @@
             <w:pPr>
               <w:spacing w:after="0"/>
             </w:pPr>
+            <w:r>
+              <w:t>03/06/17</w:t>
+            </w:r>
           </w:p>
         </w:tc>
         <w:tc>
@@ -1495,6 +1498,9 @@
             <w:pPr>
               <w:spacing w:after="0"/>
             </w:pPr>
+            <w:r>
+              <w:t>Agregada la especificación de los requerimientos 4, 5, 6, 7 y 8.</w:t>
+            </w:r>
           </w:p>
         </w:tc>
         <w:tc>
@@ -1512,6 +1518,17 @@
             <w:pPr>
               <w:spacing w:after="0"/>
             </w:pPr>
+            <w:r>
+              <w:t>Monsierra, Lucas.</w:t>
+            </w:r>
+          </w:p>
+          <w:p>
+            <w:pPr>
+              <w:spacing w:after="0"/>
+            </w:pPr>
+            <w:r>
+              <w:t>Rao, Maximiliano.</w:t>
+            </w:r>
           </w:p>
         </w:tc>
       </w:tr>
@@ -2349,7 +2366,7 @@
         <w:rPr>
           <w:lang w:val="es-AR"/>
         </w:rPr>
-        <w:t xml:space="preserve"> Filtrar aulas: se podrán filtrar las aulas a través de una búsqueda especifica, o de orden ascendente o descendente de su nombre.</w:t>
+        <w:t xml:space="preserve"> Filtrar aulas.</w:t>
       </w:r>
     </w:p>
     <w:p>
@@ -2377,7 +2394,7 @@
         <w:rPr>
           <w:lang w:val="es-AR"/>
         </w:rPr>
-        <w:t xml:space="preserve"> Filtrar capacidad: se podrán filtrar la capacidad de las aulas en orden ascendente y descendente.</w:t>
+        <w:t xml:space="preserve"> Filtrar capacidad.</w:t>
       </w:r>
     </w:p>
     <w:p>
@@ -2403,7 +2420,13 @@
         <w:rPr>
           <w:lang w:val="es-AR"/>
         </w:rPr>
-        <w:t xml:space="preserve"> Filtrar por recurso (proyector): se podrá filtrar según tenga a no proyector instalado en el aula.</w:t>
+        <w:t xml:space="preserve"> Filtrar por recurso (proyector)</w:t>
+      </w:r>
+      <w:r>
+        <w:rPr>
+          <w:lang w:val="es-AR"/>
+        </w:rPr>
+        <w:t>.</w:t>
       </w:r>
     </w:p>
     <w:p>
@@ -2429,7 +2452,7 @@
         <w:rPr>
           <w:lang w:val="es-AR"/>
         </w:rPr>
-        <w:t xml:space="preserve"> Filtrar por horario: se podrá realizar por búsqueda especifica de un determinado modulo.</w:t>
+        <w:t xml:space="preserve"> Filtrar por horario.</w:t>
       </w:r>
     </w:p>
     <w:p>
@@ -2455,7 +2478,7 @@
         <w:rPr>
           <w:lang w:val="es-AR"/>
         </w:rPr>
-        <w:t xml:space="preserve"> Filtrar reserva: se podrá realizar por búsqueda especifica según el profesor que haya realizado la reserva, o aula sin reserva.</w:t>
+        <w:t xml:space="preserve"> Filtrar reserva.</w:t>
       </w:r>
     </w:p>
     <w:p>
@@ -4124,6 +4147,20 @@
     </w:p>
     <w:p>
       <w:pPr>
+        <w:ind w:left="360"/>
+        <w:rPr>
+          <w:lang w:val="es-AR"/>
+        </w:rPr>
+      </w:pPr>
+      <w:r>
+        <w:rPr>
+          <w:lang w:val="es-AR"/>
+        </w:rPr>
+        <w:t>El filtro sólo aplica para la fecha en que se obtienen los datos iniciales de la tabla.</w:t>
+      </w:r>
+    </w:p>
+    <w:p>
+      <w:pPr>
         <w:pStyle w:val="Heading4"/>
         <w:numPr>
           <w:ilvl w:val="0"/>
@@ -4209,10 +4246,17 @@
       </w:pPr>
       <w:r>
         <w:rPr>
+          <w:u w:val="single"/>
           <w:lang w:val="es-AR"/>
         </w:rPr>
         <w:lastRenderedPageBreak/>
-        <w:t>Requerimiento 4: Filtrar aulas.</w:t>
+        <w:t>Requerimiento 4:</w:t>
+      </w:r>
+      <w:r>
+        <w:rPr>
+          <w:lang w:val="es-AR"/>
+        </w:rPr>
+        <w:t xml:space="preserve"> Filtrar aulas.</w:t>
       </w:r>
     </w:p>
     <w:p>
@@ -4223,11 +4267,13 @@
           <w:numId w:val="11"/>
         </w:numPr>
         <w:rPr>
-          <w:lang w:val="es-AR"/>
-        </w:rPr>
-      </w:pPr>
-      <w:r>
-        <w:rPr>
+          <w:i w:val="0"/>
+          <w:lang w:val="es-AR"/>
+        </w:rPr>
+      </w:pPr>
+      <w:r>
+        <w:rPr>
+          <w:i w:val="0"/>
           <w:lang w:val="es-AR"/>
         </w:rPr>
         <w:t>Descripción:</w:t>
@@ -4247,7 +4293,13 @@
         <w:rPr>
           <w:lang w:val="es-AR"/>
         </w:rPr>
-        <w:t>En la pantalla principal el usuario podrá escoger una fecha determinada para visualizar el estado de reservas de las aulas en distintas fechas.</w:t>
+        <w:t>El usuario podrá filtrar las aulas a través de una búsqueda específica, o de orden ascendente/descendente de su nombre</w:t>
+      </w:r>
+      <w:r>
+        <w:rPr>
+          <w:lang w:val="es-AR"/>
+        </w:rPr>
+        <w:t>.</w:t>
       </w:r>
     </w:p>
     <w:p>
@@ -4258,11 +4310,13 @@
           <w:numId w:val="11"/>
         </w:numPr>
         <w:rPr>
-          <w:lang w:val="es-AR"/>
-        </w:rPr>
-      </w:pPr>
-      <w:r>
-        <w:rPr>
+          <w:i w:val="0"/>
+          <w:lang w:val="es-AR"/>
+        </w:rPr>
+      </w:pPr>
+      <w:r>
+        <w:rPr>
+          <w:i w:val="0"/>
           <w:lang w:val="es-AR"/>
         </w:rPr>
         <w:t>Input:</w:t>
@@ -4279,7 +4333,43 @@
         <w:rPr>
           <w:lang w:val="es-AR"/>
         </w:rPr>
-        <w:t>Seleccionar el botón de filtro de fecha y elegir una fecha cualquiera.</w:t>
+        <w:t>En el campo Aulas de la tabla, existen 3 opciones de filtro:</w:t>
+      </w:r>
+      <w:r>
+        <w:rPr>
+          <w:lang w:val="es-AR"/>
+        </w:rPr>
+        <w:t xml:space="preserve"> </w:t>
+      </w:r>
+      <w:r>
+        <w:rPr>
+          <w:lang w:val="es-AR"/>
+        </w:rPr>
+        <w:t>Búsqueda específica</w:t>
+      </w:r>
+      <w:r>
+        <w:rPr>
+          <w:lang w:val="es-AR"/>
+        </w:rPr>
+        <w:t xml:space="preserve">, </w:t>
+      </w:r>
+      <w:r>
+        <w:rPr>
+          <w:lang w:val="es-AR"/>
+        </w:rPr>
+        <w:t>Ascendente</w:t>
+      </w:r>
+      <w:r>
+        <w:rPr>
+          <w:lang w:val="es-AR"/>
+        </w:rPr>
+        <w:t xml:space="preserve"> y </w:t>
+      </w:r>
+      <w:r>
+        <w:rPr>
+          <w:lang w:val="es-AR"/>
+        </w:rPr>
+        <w:t>Descendente.</w:t>
       </w:r>
     </w:p>
     <w:p>
@@ -4290,11 +4380,13 @@
           <w:numId w:val="11"/>
         </w:numPr>
         <w:rPr>
-          <w:lang w:val="es-AR"/>
-        </w:rPr>
-      </w:pPr>
-      <w:r>
-        <w:rPr>
+          <w:i w:val="0"/>
+          <w:lang w:val="es-AR"/>
+        </w:rPr>
+      </w:pPr>
+      <w:r>
+        <w:rPr>
+          <w:i w:val="0"/>
           <w:lang w:val="es-AR"/>
         </w:rPr>
         <w:t>Display:</w:t>
@@ -4311,7 +4403,19 @@
         <w:rPr>
           <w:lang w:val="es-AR"/>
         </w:rPr>
-        <w:t>El sistema debe mostrar en pantalla el mismo formato de tabla descripto en el requisito 1, pero con los detalles de las aulas y reservas para la fecha seleccionada.</w:t>
+        <w:t xml:space="preserve">El sistema debe mostrar en pantalla el mismo formato de tabla descripto en el requisito 1, </w:t>
+      </w:r>
+      <w:r>
+        <w:rPr>
+          <w:lang w:val="es-AR"/>
+        </w:rPr>
+        <w:t>con un menú desplegable en el que se muestran todas las aulas, y además, las opciones Ascendente y Descendente</w:t>
+      </w:r>
+      <w:r>
+        <w:rPr>
+          <w:lang w:val="es-AR"/>
+        </w:rPr>
+        <w:t>.</w:t>
       </w:r>
     </w:p>
     <w:p>
@@ -4322,11 +4426,13 @@
           <w:numId w:val="11"/>
         </w:numPr>
         <w:rPr>
-          <w:lang w:val="es-AR"/>
-        </w:rPr>
-      </w:pPr>
-      <w:r>
-        <w:rPr>
+          <w:i w:val="0"/>
+          <w:lang w:val="es-AR"/>
+        </w:rPr>
+      </w:pPr>
+      <w:r>
+        <w:rPr>
+          <w:i w:val="0"/>
           <w:lang w:val="es-AR"/>
         </w:rPr>
         <w:t>Procesamiento:</w:t>
@@ -4343,7 +4449,31 @@
         <w:rPr>
           <w:lang w:val="es-AR"/>
         </w:rPr>
-        <w:t>Al seleccionar el filtro de fechas, se podrá elegir una fecha del calendario en la que queremos conocer el detalle de las reservas de las aulas. Luego de hacer la selección, la tabla se cargará con los nuevos datos, obtenidos de la base de datos, para la fecha elegida.</w:t>
+        <w:t>Una vez que el usuario seleccione</w:t>
+      </w:r>
+      <w:r>
+        <w:rPr>
+          <w:lang w:val="es-AR"/>
+        </w:rPr>
+        <w:t xml:space="preserve"> el filtro de</w:t>
+      </w:r>
+      <w:r>
+        <w:rPr>
+          <w:lang w:val="es-AR"/>
+        </w:rPr>
+        <w:t>seado</w:t>
+      </w:r>
+      <w:r>
+        <w:rPr>
+          <w:lang w:val="es-AR"/>
+        </w:rPr>
+        <w:t xml:space="preserve">, </w:t>
+      </w:r>
+      <w:r>
+        <w:rPr>
+          <w:lang w:val="es-AR"/>
+        </w:rPr>
+        <w:t>el sistema ordenará la tabla según el input seleccionado.</w:t>
       </w:r>
     </w:p>
     <w:p>
@@ -4375,7 +4505,49 @@
         <w:rPr>
           <w:lang w:val="es-AR"/>
         </w:rPr>
-        <w:t>El sistema mostrará en pantalla el mismo formato de tabla con detalles de reservas correspondientes a la fecha seleccionada.</w:t>
+        <w:t xml:space="preserve">El sistema mostrará en pantalla </w:t>
+      </w:r>
+      <w:r>
+        <w:rPr>
+          <w:lang w:val="es-AR"/>
+        </w:rPr>
+        <w:t xml:space="preserve">la tabla </w:t>
+      </w:r>
+      <w:r>
+        <w:rPr>
+          <w:lang w:val="es-AR"/>
+        </w:rPr>
+        <w:t>ordenada</w:t>
+      </w:r>
+      <w:r>
+        <w:rPr>
+          <w:lang w:val="es-AR"/>
+        </w:rPr>
+        <w:t>, p</w:t>
+      </w:r>
+      <w:r>
+        <w:rPr>
+          <w:lang w:val="es-AR"/>
+        </w:rPr>
+        <w:t xml:space="preserve">ara el caso que se seleccione orden Ascendente, la tabla ordenará los datos en orden alfabético </w:t>
+      </w:r>
+      <w:r>
+        <w:rPr>
+          <w:lang w:val="es-AR"/>
+        </w:rPr>
+        <w:t>según la tabla Aulas, para el caso D</w:t>
+      </w:r>
+      <w:r>
+        <w:rPr>
+          <w:lang w:val="es-AR"/>
+        </w:rPr>
+        <w:t xml:space="preserve">escendente, la tabla tendrá el </w:t>
+      </w:r>
+      <w:r>
+        <w:rPr>
+          <w:lang w:val="es-AR"/>
+        </w:rPr>
+        <w:t>orden inverso y por último, para Búsqueda específica, se mostrarán sólo los detalles del aula seleccionada.</w:t>
       </w:r>
     </w:p>
     <w:p>
@@ -4407,7 +4579,13 @@
         <w:rPr>
           <w:lang w:val="es-AR"/>
         </w:rPr>
-        <w:t xml:space="preserve">No se permite elegir fechas anteriores a la fecha del día corriente. </w:t>
+        <w:t>Sólo se puede seleccionar el filtro Búsqueda específica para un aula</w:t>
+      </w:r>
+      <w:r>
+        <w:rPr>
+          <w:lang w:val="es-AR"/>
+        </w:rPr>
+        <w:t>.</w:t>
       </w:r>
     </w:p>
     <w:p>
@@ -4421,7 +4599,7 @@
         <w:rPr>
           <w:lang w:val="es-AR"/>
         </w:rPr>
-        <w:t>Cuando se seleccione una fecha que sea domingo o feriado, la tabla estará vacía.</w:t>
+        <w:t>El filtro sólo aplica para la fecha en que se obtienen los datos iniciales de la tabla.</w:t>
       </w:r>
     </w:p>
     <w:p>
@@ -4478,24 +4656,6 @@
           <w:lang w:val="es-AR"/>
         </w:rPr>
         <w:t>.</w:t>
-      </w:r>
-    </w:p>
-    <w:p>
-      <w:pPr>
-        <w:ind w:left="360"/>
-        <w:rPr>
-          <w:b/>
-          <w:color w:val="FF0000"/>
-          <w:lang w:val="es-AR"/>
-        </w:rPr>
-      </w:pPr>
-      <w:r>
-        <w:rPr>
-          <w:b/>
-          <w:color w:val="FF0000"/>
-          <w:lang w:val="es-AR"/>
-        </w:rPr>
-        <w:t>FALTA ^^^^^^^^^^^^^^^^^^^^^^^^^^^^^^^^^</w:t>
       </w:r>
     </w:p>
     <w:p>
@@ -4503,8 +4663,6 @@
         <w:suppressAutoHyphens w:val="0"/>
         <w:spacing w:after="0"/>
         <w:rPr>
-          <w:b/>
-          <w:color w:val="FF0000"/>
           <w:lang w:val="es-AR"/>
         </w:rPr>
       </w:pPr>
@@ -4513,6 +4671,330 @@
           <w:lang w:val="es-AR"/>
         </w:rPr>
         <w:br w:type="page"/>
+      </w:r>
+    </w:p>
+    <w:p>
+      <w:pPr>
+        <w:pStyle w:val="Ttulo2"/>
+      </w:pPr>
+      <w:r>
+        <w:rPr>
+          <w:u w:val="single"/>
+        </w:rPr>
+        <w:lastRenderedPageBreak/>
+        <w:t>Requerimiento 5:</w:t>
+      </w:r>
+      <w:r>
+        <w:t xml:space="preserve"> Filtrar capacidad.</w:t>
+      </w:r>
+    </w:p>
+    <w:p>
+      <w:pPr>
+        <w:pStyle w:val="Heading4"/>
+        <w:numPr>
+          <w:ilvl w:val="0"/>
+          <w:numId w:val="11"/>
+        </w:numPr>
+        <w:rPr>
+          <w:i w:val="0"/>
+          <w:lang w:val="es-AR"/>
+        </w:rPr>
+      </w:pPr>
+      <w:r>
+        <w:rPr>
+          <w:i w:val="0"/>
+          <w:lang w:val="es-AR"/>
+        </w:rPr>
+        <w:t>Descripción:</w:t>
+      </w:r>
+    </w:p>
+    <w:p>
+      <w:pPr>
+        <w:pStyle w:val="Prrafodelista"/>
+        <w:ind w:left="360"/>
+        <w:rPr>
+          <w:b/>
+          <w:u w:val="single"/>
+          <w:lang w:val="es-AR"/>
+        </w:rPr>
+      </w:pPr>
+      <w:r>
+        <w:rPr>
+          <w:lang w:val="es-AR"/>
+        </w:rPr>
+        <w:t>Los usuarios podrán filtrar por capacidad las aulas en orden ascendente y descendente.</w:t>
+      </w:r>
+    </w:p>
+    <w:p>
+      <w:pPr>
+        <w:pStyle w:val="Heading4"/>
+        <w:numPr>
+          <w:ilvl w:val="0"/>
+          <w:numId w:val="11"/>
+        </w:numPr>
+        <w:rPr>
+          <w:i w:val="0"/>
+          <w:lang w:val="es-AR"/>
+        </w:rPr>
+      </w:pPr>
+      <w:r>
+        <w:rPr>
+          <w:i w:val="0"/>
+          <w:lang w:val="es-AR"/>
+        </w:rPr>
+        <w:t>Input:</w:t>
+      </w:r>
+    </w:p>
+    <w:p>
+      <w:pPr>
+        <w:ind w:left="360"/>
+        <w:rPr>
+          <w:lang w:val="es-AR"/>
+        </w:rPr>
+      </w:pPr>
+      <w:r>
+        <w:rPr>
+          <w:lang w:val="es-AR"/>
+        </w:rPr>
+        <w:t>En el cam</w:t>
+      </w:r>
+      <w:r>
+        <w:rPr>
+          <w:lang w:val="es-AR"/>
+        </w:rPr>
+        <w:t>po Capacidad de la tabla, existen 2</w:t>
+      </w:r>
+      <w:r>
+        <w:rPr>
+          <w:lang w:val="es-AR"/>
+        </w:rPr>
+        <w:t xml:space="preserve"> opciones de filtro</w:t>
+      </w:r>
+      <w:r>
+        <w:rPr>
+          <w:lang w:val="es-AR"/>
+        </w:rPr>
+        <w:t>:</w:t>
+      </w:r>
+      <w:r>
+        <w:rPr>
+          <w:lang w:val="es-AR"/>
+        </w:rPr>
+        <w:t xml:space="preserve"> Ascendente y Descendente.</w:t>
+      </w:r>
+    </w:p>
+    <w:p>
+      <w:pPr>
+        <w:pStyle w:val="Heading4"/>
+        <w:numPr>
+          <w:ilvl w:val="0"/>
+          <w:numId w:val="11"/>
+        </w:numPr>
+        <w:rPr>
+          <w:i w:val="0"/>
+          <w:lang w:val="es-AR"/>
+        </w:rPr>
+      </w:pPr>
+      <w:r>
+        <w:rPr>
+          <w:i w:val="0"/>
+          <w:lang w:val="es-AR"/>
+        </w:rPr>
+        <w:t>Display:</w:t>
+      </w:r>
+    </w:p>
+    <w:p>
+      <w:pPr>
+        <w:ind w:left="360"/>
+        <w:rPr>
+          <w:lang w:val="es-AR"/>
+        </w:rPr>
+      </w:pPr>
+      <w:r>
+        <w:rPr>
+          <w:lang w:val="es-AR"/>
+        </w:rPr>
+        <w:t>El sistema debe mostrar en pantalla el mismo formato de tabla descripto en el requisito 1, con un menú desplegable en el que se muestran</w:t>
+      </w:r>
+      <w:r>
+        <w:rPr>
+          <w:lang w:val="es-AR"/>
+        </w:rPr>
+        <w:t xml:space="preserve"> </w:t>
+      </w:r>
+      <w:r>
+        <w:rPr>
+          <w:lang w:val="es-AR"/>
+        </w:rPr>
+        <w:t>las opciones Ascendente y Descendente.</w:t>
+      </w:r>
+    </w:p>
+    <w:p>
+      <w:pPr>
+        <w:pStyle w:val="Heading4"/>
+        <w:numPr>
+          <w:ilvl w:val="0"/>
+          <w:numId w:val="11"/>
+        </w:numPr>
+        <w:rPr>
+          <w:i w:val="0"/>
+          <w:lang w:val="es-AR"/>
+        </w:rPr>
+      </w:pPr>
+      <w:r>
+        <w:rPr>
+          <w:i w:val="0"/>
+          <w:lang w:val="es-AR"/>
+        </w:rPr>
+        <w:t>Procesamiento:</w:t>
+      </w:r>
+    </w:p>
+    <w:p>
+      <w:pPr>
+        <w:ind w:left="360"/>
+        <w:rPr>
+          <w:lang w:val="es-AR"/>
+        </w:rPr>
+      </w:pPr>
+      <w:r>
+        <w:rPr>
+          <w:lang w:val="es-AR"/>
+        </w:rPr>
+        <w:t>Una vez que el usuario seleccione el filtro deseado, el sistema ordenará la tabla según el input seleccionado.</w:t>
+      </w:r>
+    </w:p>
+    <w:p>
+      <w:pPr>
+        <w:pStyle w:val="Heading4"/>
+        <w:numPr>
+          <w:ilvl w:val="0"/>
+          <w:numId w:val="11"/>
+        </w:numPr>
+        <w:rPr>
+          <w:lang w:val="es-AR"/>
+        </w:rPr>
+      </w:pPr>
+      <w:r>
+        <w:rPr>
+          <w:lang w:val="es-AR"/>
+        </w:rPr>
+        <w:t>Output:</w:t>
+      </w:r>
+    </w:p>
+    <w:p>
+      <w:pPr>
+        <w:ind w:left="360"/>
+        <w:rPr>
+          <w:lang w:val="es-AR"/>
+        </w:rPr>
+      </w:pPr>
+      <w:r>
+        <w:rPr>
+          <w:lang w:val="es-AR"/>
+        </w:rPr>
+        <w:t>El sistema mostrará en pantalla la tabla ordenada, para el caso que se seleccione orden Ascendente, la tabla ordenará los datos de mayor a menor según la tabla Capacidad, para el caso Descendente, la tabla tendrá el orden inverso.</w:t>
+      </w:r>
+    </w:p>
+    <w:p>
+      <w:pPr>
+        <w:pStyle w:val="Heading4"/>
+        <w:numPr>
+          <w:ilvl w:val="0"/>
+          <w:numId w:val="11"/>
+        </w:numPr>
+        <w:rPr>
+          <w:lang w:val="es-AR"/>
+        </w:rPr>
+      </w:pPr>
+      <w:r>
+        <w:rPr>
+          <w:lang w:val="es-AR"/>
+        </w:rPr>
+        <w:t>Restricciones:</w:t>
+      </w:r>
+    </w:p>
+    <w:p>
+      <w:pPr>
+        <w:ind w:left="360"/>
+        <w:rPr>
+          <w:lang w:val="es-AR"/>
+        </w:rPr>
+      </w:pPr>
+      <w:r>
+        <w:rPr>
+          <w:lang w:val="es-AR"/>
+        </w:rPr>
+        <w:t>No se puede filtrar una capacidad específica.</w:t>
+      </w:r>
+    </w:p>
+    <w:p>
+      <w:pPr>
+        <w:ind w:left="360"/>
+        <w:rPr>
+          <w:lang w:val="es-AR"/>
+        </w:rPr>
+      </w:pPr>
+      <w:r>
+        <w:rPr>
+          <w:lang w:val="es-AR"/>
+        </w:rPr>
+        <w:t>El filtro sólo aplica para la fecha en que se obtienen los datos iniciales de la tabla.</w:t>
+      </w:r>
+    </w:p>
+    <w:p>
+      <w:pPr>
+        <w:pStyle w:val="Heading4"/>
+        <w:numPr>
+          <w:ilvl w:val="0"/>
+          <w:numId w:val="11"/>
+        </w:numPr>
+        <w:rPr>
+          <w:lang w:val="es-AR"/>
+        </w:rPr>
+      </w:pPr>
+      <w:r>
+        <w:rPr>
+          <w:lang w:val="es-AR"/>
+        </w:rPr>
+        <w:t>Manejo de datos:</w:t>
+      </w:r>
+    </w:p>
+    <w:p>
+      <w:pPr>
+        <w:ind w:left="360"/>
+        <w:rPr>
+          <w:lang w:val="es-AR"/>
+        </w:rPr>
+      </w:pPr>
+      <w:r>
+        <w:rPr>
+          <w:lang w:val="es-AR"/>
+        </w:rPr>
+        <w:t>La base de datos del requisito</w:t>
+      </w:r>
+      <w:r>
+        <w:rPr>
+          <w:lang w:val="es-AR"/>
+        </w:rPr>
+        <w:t xml:space="preserve"> 19</w:t>
+      </w:r>
+      <w:r>
+        <w:rPr>
+          <w:lang w:val="es-AR"/>
+        </w:rPr>
+        <w:t xml:space="preserve"> es necesaria para </w:t>
+      </w:r>
+      <w:r>
+        <w:rPr>
+          <w:lang w:val="es-AR"/>
+        </w:rPr>
+        <w:t>obtener los datos de tabla</w:t>
+      </w:r>
+      <w:r>
+        <w:rPr>
+          <w:lang w:val="es-AR"/>
+        </w:rPr>
+        <w:t>.</w:t>
       </w:r>
     </w:p>
     <w:p>
@@ -4526,16 +5008,1211 @@
     </w:p>
     <w:p>
       <w:pPr>
-        <w:rPr>
-          <w:lang w:val="es-AR"/>
-        </w:rPr>
-      </w:pPr>
+        <w:suppressAutoHyphens w:val="0"/>
+        <w:spacing w:after="0"/>
+        <w:rPr>
+          <w:lang w:val="es-AR"/>
+        </w:rPr>
+      </w:pPr>
+      <w:r>
+        <w:rPr>
+          <w:lang w:val="es-AR"/>
+        </w:rPr>
+        <w:br w:type="page"/>
+      </w:r>
+    </w:p>
+    <w:p>
+      <w:pPr>
+        <w:pStyle w:val="Ttulo2"/>
+      </w:pPr>
+      <w:r>
+        <w:rPr>
+          <w:u w:val="single"/>
+        </w:rPr>
+        <w:lastRenderedPageBreak/>
+        <w:t>Requerimiento 6:</w:t>
+      </w:r>
+      <w:r>
+        <w:t xml:space="preserve"> Filtrar por recurso (proyector). </w:t>
+      </w:r>
+    </w:p>
+    <w:p>
+      <w:pPr>
+        <w:pStyle w:val="Heading4"/>
+        <w:numPr>
+          <w:ilvl w:val="0"/>
+          <w:numId w:val="11"/>
+        </w:numPr>
+        <w:rPr>
+          <w:i w:val="0"/>
+          <w:lang w:val="es-AR"/>
+        </w:rPr>
+      </w:pPr>
+      <w:r>
+        <w:rPr>
+          <w:i w:val="0"/>
+          <w:lang w:val="es-AR"/>
+        </w:rPr>
+        <w:t>Descripción:</w:t>
+      </w:r>
     </w:p>
     <w:p>
       <w:pPr>
         <w:pStyle w:val="Prrafodelista"/>
         <w:ind w:left="360"/>
         <w:rPr>
+          <w:b/>
+          <w:u w:val="single"/>
+          <w:lang w:val="es-AR"/>
+        </w:rPr>
+      </w:pPr>
+      <w:r>
+        <w:rPr>
+          <w:lang w:val="es-AR"/>
+        </w:rPr>
+        <w:t>Los usuarios podrán filtrar la tabla según tenga o no, proyector instalado en el aula.</w:t>
+      </w:r>
+    </w:p>
+    <w:p>
+      <w:pPr>
+        <w:pStyle w:val="Heading4"/>
+        <w:numPr>
+          <w:ilvl w:val="0"/>
+          <w:numId w:val="11"/>
+        </w:numPr>
+        <w:rPr>
+          <w:i w:val="0"/>
+          <w:lang w:val="es-AR"/>
+        </w:rPr>
+      </w:pPr>
+      <w:r>
+        <w:rPr>
+          <w:i w:val="0"/>
+          <w:lang w:val="es-AR"/>
+        </w:rPr>
+        <w:t>Input:</w:t>
+      </w:r>
+    </w:p>
+    <w:p>
+      <w:pPr>
+        <w:ind w:left="360"/>
+        <w:rPr>
+          <w:lang w:val="es-AR"/>
+        </w:rPr>
+      </w:pPr>
+      <w:r>
+        <w:rPr>
+          <w:lang w:val="es-AR"/>
+        </w:rPr>
+        <w:t>En el cam</w:t>
+      </w:r>
+      <w:r>
+        <w:rPr>
+          <w:lang w:val="es-AR"/>
+        </w:rPr>
+        <w:t>po Proyector de la tabla, existen 2</w:t>
+      </w:r>
+      <w:r>
+        <w:rPr>
+          <w:lang w:val="es-AR"/>
+        </w:rPr>
+        <w:t xml:space="preserve"> opciones de filtro</w:t>
+      </w:r>
+      <w:r>
+        <w:rPr>
+          <w:lang w:val="es-AR"/>
+        </w:rPr>
+        <w:t>:</w:t>
+      </w:r>
+      <w:r>
+        <w:rPr>
+          <w:lang w:val="es-AR"/>
+        </w:rPr>
+        <w:t xml:space="preserve"> </w:t>
+      </w:r>
+      <w:r>
+        <w:rPr>
+          <w:lang w:val="es-AR"/>
+        </w:rPr>
+        <w:t>Sí o No</w:t>
+      </w:r>
+      <w:r>
+        <w:rPr>
+          <w:lang w:val="es-AR"/>
+        </w:rPr>
+        <w:t>.</w:t>
+      </w:r>
+    </w:p>
+    <w:p>
+      <w:pPr>
+        <w:pStyle w:val="Heading4"/>
+        <w:numPr>
+          <w:ilvl w:val="0"/>
+          <w:numId w:val="11"/>
+        </w:numPr>
+        <w:rPr>
+          <w:i w:val="0"/>
+          <w:lang w:val="es-AR"/>
+        </w:rPr>
+      </w:pPr>
+      <w:r>
+        <w:rPr>
+          <w:i w:val="0"/>
+          <w:lang w:val="es-AR"/>
+        </w:rPr>
+        <w:t>Display:</w:t>
+      </w:r>
+    </w:p>
+    <w:p>
+      <w:pPr>
+        <w:ind w:left="360"/>
+        <w:rPr>
+          <w:lang w:val="es-AR"/>
+        </w:rPr>
+      </w:pPr>
+      <w:r>
+        <w:rPr>
+          <w:lang w:val="es-AR"/>
+        </w:rPr>
+        <w:t>El sistema debe mostrar en pantalla el mismo formato de tabla descripto en el requisito 1, con un menú desplegable en el que se muestran</w:t>
+      </w:r>
+      <w:r>
+        <w:rPr>
+          <w:lang w:val="es-AR"/>
+        </w:rPr>
+        <w:t xml:space="preserve"> </w:t>
+      </w:r>
+      <w:r>
+        <w:rPr>
+          <w:lang w:val="es-AR"/>
+        </w:rPr>
+        <w:t xml:space="preserve">las opciones </w:t>
+      </w:r>
+      <w:r>
+        <w:rPr>
+          <w:lang w:val="es-AR"/>
+        </w:rPr>
+        <w:t>Sí o No, indicando si posee o no proyector</w:t>
+      </w:r>
+      <w:r>
+        <w:rPr>
+          <w:lang w:val="es-AR"/>
+        </w:rPr>
+        <w:t>.</w:t>
+      </w:r>
+    </w:p>
+    <w:p>
+      <w:pPr>
+        <w:pStyle w:val="Heading4"/>
+        <w:numPr>
+          <w:ilvl w:val="0"/>
+          <w:numId w:val="11"/>
+        </w:numPr>
+        <w:rPr>
+          <w:i w:val="0"/>
+          <w:lang w:val="es-AR"/>
+        </w:rPr>
+      </w:pPr>
+      <w:r>
+        <w:rPr>
+          <w:i w:val="0"/>
+          <w:lang w:val="es-AR"/>
+        </w:rPr>
+        <w:t>Procesamiento:</w:t>
+      </w:r>
+    </w:p>
+    <w:p>
+      <w:pPr>
+        <w:ind w:left="360"/>
+        <w:rPr>
+          <w:lang w:val="es-AR"/>
+        </w:rPr>
+      </w:pPr>
+      <w:r>
+        <w:rPr>
+          <w:lang w:val="es-AR"/>
+        </w:rPr>
+        <w:t xml:space="preserve">Una vez que el usuario seleccione el filtro deseado, el sistema </w:t>
+      </w:r>
+      <w:r>
+        <w:rPr>
+          <w:lang w:val="es-AR"/>
+        </w:rPr>
+        <w:t>filtr</w:t>
+      </w:r>
+      <w:r>
+        <w:rPr>
+          <w:lang w:val="es-AR"/>
+        </w:rPr>
+        <w:t>ará la tabla según el input seleccionado.</w:t>
+      </w:r>
+    </w:p>
+    <w:p>
+      <w:pPr>
+        <w:pStyle w:val="Heading4"/>
+        <w:numPr>
+          <w:ilvl w:val="0"/>
+          <w:numId w:val="11"/>
+        </w:numPr>
+        <w:rPr>
+          <w:lang w:val="es-AR"/>
+        </w:rPr>
+      </w:pPr>
+      <w:r>
+        <w:rPr>
+          <w:lang w:val="es-AR"/>
+        </w:rPr>
+        <w:t>Output:</w:t>
+      </w:r>
+    </w:p>
+    <w:p>
+      <w:pPr>
+        <w:ind w:left="360"/>
+        <w:rPr>
+          <w:lang w:val="es-AR"/>
+        </w:rPr>
+      </w:pPr>
+      <w:r>
+        <w:rPr>
+          <w:lang w:val="es-AR"/>
+        </w:rPr>
+        <w:t>Para el caso que se seleccione el filtro “Sí”,  el sistema mostrará en pantal</w:t>
+      </w:r>
+      <w:r>
+        <w:rPr>
+          <w:lang w:val="es-AR"/>
+        </w:rPr>
+        <w:t>la solamente las aulas que posea</w:t>
+      </w:r>
+      <w:r>
+        <w:rPr>
+          <w:lang w:val="es-AR"/>
+        </w:rPr>
+        <w:t xml:space="preserve">n proyector instalado, para el caso “No”, </w:t>
+      </w:r>
+      <w:r>
+        <w:rPr>
+          <w:lang w:val="es-AR"/>
+        </w:rPr>
+        <w:t>sólo las aulas que no posea</w:t>
+      </w:r>
+      <w:r>
+        <w:rPr>
+          <w:lang w:val="es-AR"/>
+        </w:rPr>
+        <w:t>n proyector.</w:t>
+      </w:r>
+    </w:p>
+    <w:p>
+      <w:pPr>
+        <w:pStyle w:val="Heading4"/>
+        <w:numPr>
+          <w:ilvl w:val="0"/>
+          <w:numId w:val="11"/>
+        </w:numPr>
+        <w:rPr>
+          <w:lang w:val="es-AR"/>
+        </w:rPr>
+      </w:pPr>
+      <w:r>
+        <w:rPr>
+          <w:lang w:val="es-AR"/>
+        </w:rPr>
+        <w:t>Restricciones:</w:t>
+      </w:r>
+    </w:p>
+    <w:p>
+      <w:pPr>
+        <w:ind w:left="360"/>
+        <w:rPr>
+          <w:lang w:val="es-AR"/>
+        </w:rPr>
+      </w:pPr>
+      <w:r>
+        <w:rPr>
+          <w:lang w:val="es-AR"/>
+        </w:rPr>
+        <w:t xml:space="preserve"> </w:t>
+      </w:r>
+      <w:r>
+        <w:rPr>
+          <w:lang w:val="es-AR"/>
+        </w:rPr>
+        <w:t>El filtro sólo aplica para la fecha en que se obtienen los datos iniciales de la tabla.</w:t>
+      </w:r>
+    </w:p>
+    <w:p>
+      <w:pPr>
+        <w:pStyle w:val="Heading4"/>
+        <w:numPr>
+          <w:ilvl w:val="0"/>
+          <w:numId w:val="11"/>
+        </w:numPr>
+        <w:rPr>
+          <w:lang w:val="es-AR"/>
+        </w:rPr>
+      </w:pPr>
+      <w:r>
+        <w:rPr>
+          <w:lang w:val="es-AR"/>
+        </w:rPr>
+        <w:t>Manejo de datos:</w:t>
+      </w:r>
+    </w:p>
+    <w:p>
+      <w:pPr>
+        <w:ind w:left="360"/>
+        <w:rPr>
+          <w:lang w:val="es-AR"/>
+        </w:rPr>
+      </w:pPr>
+      <w:r>
+        <w:rPr>
+          <w:lang w:val="es-AR"/>
+        </w:rPr>
+        <w:t>La base de datos del requisito</w:t>
+      </w:r>
+      <w:r>
+        <w:rPr>
+          <w:lang w:val="es-AR"/>
+        </w:rPr>
+        <w:t xml:space="preserve"> 19</w:t>
+      </w:r>
+      <w:r>
+        <w:rPr>
+          <w:lang w:val="es-AR"/>
+        </w:rPr>
+        <w:t xml:space="preserve"> es necesaria para </w:t>
+      </w:r>
+      <w:r>
+        <w:rPr>
+          <w:lang w:val="es-AR"/>
+        </w:rPr>
+        <w:t>obtener los datos de tabla</w:t>
+      </w:r>
+      <w:r>
+        <w:rPr>
+          <w:lang w:val="es-AR"/>
+        </w:rPr>
+        <w:t>.</w:t>
+      </w:r>
+    </w:p>
+    <w:p>
+      <w:pPr>
+        <w:suppressAutoHyphens w:val="0"/>
+        <w:spacing w:after="0"/>
+        <w:rPr>
+          <w:lang w:val="es-AR"/>
+        </w:rPr>
+      </w:pPr>
+      <w:r>
+        <w:rPr>
+          <w:lang w:val="es-AR"/>
+        </w:rPr>
+        <w:br w:type="page"/>
+      </w:r>
+    </w:p>
+    <w:p>
+      <w:pPr>
+        <w:pStyle w:val="Ttulo2"/>
+      </w:pPr>
+      <w:r>
+        <w:rPr>
+          <w:u w:val="single"/>
+        </w:rPr>
+        <w:lastRenderedPageBreak/>
+        <w:t>Requerimiento 7:</w:t>
+      </w:r>
+      <w:r>
+        <w:t xml:space="preserve"> Filtrar por horario.</w:t>
+      </w:r>
+    </w:p>
+    <w:p>
+      <w:pPr>
+        <w:pStyle w:val="Heading4"/>
+        <w:numPr>
+          <w:ilvl w:val="0"/>
+          <w:numId w:val="11"/>
+        </w:numPr>
+        <w:rPr>
+          <w:i w:val="0"/>
+          <w:lang w:val="es-AR"/>
+        </w:rPr>
+      </w:pPr>
+      <w:r>
+        <w:rPr>
+          <w:i w:val="0"/>
+          <w:lang w:val="es-AR"/>
+        </w:rPr>
+        <w:t>Descripción:</w:t>
+      </w:r>
+    </w:p>
+    <w:p>
+      <w:pPr>
+        <w:pStyle w:val="Prrafodelista"/>
+        <w:ind w:left="360"/>
+        <w:rPr>
+          <w:b/>
+          <w:u w:val="single"/>
+          <w:lang w:val="es-AR"/>
+        </w:rPr>
+      </w:pPr>
+      <w:r>
+        <w:rPr>
+          <w:lang w:val="es-AR"/>
+        </w:rPr>
+        <w:t xml:space="preserve">Los usuarios podrán filtrar la tabla por búsqueda especifica de un determinado modulo. Los campos Horarios para cada tabla estarán divididos en 4 </w:t>
+      </w:r>
+      <w:proofErr w:type="spellStart"/>
+      <w:r>
+        <w:rPr>
+          <w:lang w:val="es-AR"/>
+        </w:rPr>
+        <w:t>subcampos</w:t>
+      </w:r>
+      <w:proofErr w:type="spellEnd"/>
+      <w:r>
+        <w:rPr>
+          <w:lang w:val="es-AR"/>
+        </w:rPr>
+        <w:t>, donde cada uno contiene un módulo o rango horario.</w:t>
+      </w:r>
+    </w:p>
+    <w:p>
+      <w:pPr>
+        <w:pStyle w:val="Heading4"/>
+        <w:numPr>
+          <w:ilvl w:val="0"/>
+          <w:numId w:val="11"/>
+        </w:numPr>
+        <w:rPr>
+          <w:i w:val="0"/>
+          <w:lang w:val="es-AR"/>
+        </w:rPr>
+      </w:pPr>
+      <w:r>
+        <w:rPr>
+          <w:i w:val="0"/>
+          <w:lang w:val="es-AR"/>
+        </w:rPr>
+        <w:t>Input:</w:t>
+      </w:r>
+    </w:p>
+    <w:p>
+      <w:pPr>
+        <w:ind w:left="360"/>
+        <w:rPr>
+          <w:lang w:val="es-AR"/>
+        </w:rPr>
+      </w:pPr>
+      <w:r>
+        <w:rPr>
+          <w:lang w:val="es-AR"/>
+        </w:rPr>
+        <w:t>El</w:t>
+      </w:r>
+      <w:r>
+        <w:rPr>
+          <w:lang w:val="es-AR"/>
+        </w:rPr>
+        <w:t xml:space="preserve"> cam</w:t>
+      </w:r>
+      <w:r>
+        <w:rPr>
+          <w:lang w:val="es-AR"/>
+        </w:rPr>
+        <w:t>po Horarios de la tabla permite filtrar entre 4 módulos</w:t>
+      </w:r>
+      <w:r>
+        <w:rPr>
+          <w:lang w:val="es-AR"/>
+        </w:rPr>
+        <w:t>.</w:t>
+      </w:r>
+    </w:p>
+    <w:p>
+      <w:pPr>
+        <w:pStyle w:val="Heading4"/>
+        <w:numPr>
+          <w:ilvl w:val="0"/>
+          <w:numId w:val="11"/>
+        </w:numPr>
+        <w:rPr>
+          <w:i w:val="0"/>
+          <w:lang w:val="es-AR"/>
+        </w:rPr>
+      </w:pPr>
+      <w:r>
+        <w:rPr>
+          <w:i w:val="0"/>
+          <w:lang w:val="es-AR"/>
+        </w:rPr>
+        <w:t>Display:</w:t>
+      </w:r>
+    </w:p>
+    <w:p>
+      <w:pPr>
+        <w:ind w:left="360"/>
+        <w:rPr>
+          <w:lang w:val="es-AR"/>
+        </w:rPr>
+      </w:pPr>
+      <w:r>
+        <w:rPr>
+          <w:lang w:val="es-AR"/>
+        </w:rPr>
+        <w:t>El sistema debe mostrar en pantalla el mismo formato de tabla descripto en el requisito 1, con un menú desplegable en el que se muestran</w:t>
+      </w:r>
+      <w:r>
+        <w:rPr>
+          <w:lang w:val="es-AR"/>
+        </w:rPr>
+        <w:t xml:space="preserve"> </w:t>
+      </w:r>
+      <w:r>
+        <w:rPr>
+          <w:lang w:val="es-AR"/>
+        </w:rPr>
+        <w:t xml:space="preserve">las opciones </w:t>
+      </w:r>
+      <w:r>
+        <w:rPr>
+          <w:lang w:val="es-AR"/>
+        </w:rPr>
+        <w:t>4 opciones de módulos</w:t>
+      </w:r>
+      <w:r>
+        <w:rPr>
+          <w:lang w:val="es-AR"/>
+        </w:rPr>
+        <w:t>.</w:t>
+      </w:r>
+    </w:p>
+    <w:p>
+      <w:pPr>
+        <w:pStyle w:val="Heading4"/>
+        <w:numPr>
+          <w:ilvl w:val="0"/>
+          <w:numId w:val="11"/>
+        </w:numPr>
+        <w:rPr>
+          <w:i w:val="0"/>
+          <w:lang w:val="es-AR"/>
+        </w:rPr>
+      </w:pPr>
+      <w:r>
+        <w:rPr>
+          <w:i w:val="0"/>
+          <w:lang w:val="es-AR"/>
+        </w:rPr>
+        <w:t>Procesamiento:</w:t>
+      </w:r>
+    </w:p>
+    <w:p>
+      <w:pPr>
+        <w:ind w:left="360"/>
+        <w:rPr>
+          <w:lang w:val="es-AR"/>
+        </w:rPr>
+      </w:pPr>
+      <w:r>
+        <w:rPr>
+          <w:lang w:val="es-AR"/>
+        </w:rPr>
+        <w:t xml:space="preserve">Una vez que el usuario seleccione el filtro deseado, el sistema </w:t>
+      </w:r>
+      <w:r>
+        <w:rPr>
+          <w:lang w:val="es-AR"/>
+        </w:rPr>
+        <w:t>filtr</w:t>
+      </w:r>
+      <w:r>
+        <w:rPr>
+          <w:lang w:val="es-AR"/>
+        </w:rPr>
+        <w:t>ará la tabla según el input seleccionado.</w:t>
+      </w:r>
+    </w:p>
+    <w:p>
+      <w:pPr>
+        <w:pStyle w:val="Heading4"/>
+        <w:numPr>
+          <w:ilvl w:val="0"/>
+          <w:numId w:val="11"/>
+        </w:numPr>
+        <w:rPr>
+          <w:lang w:val="es-AR"/>
+        </w:rPr>
+      </w:pPr>
+      <w:r>
+        <w:rPr>
+          <w:lang w:val="es-AR"/>
+        </w:rPr>
+        <w:t>Output:</w:t>
+      </w:r>
+    </w:p>
+    <w:p>
+      <w:pPr>
+        <w:ind w:left="360"/>
+        <w:rPr>
+          <w:lang w:val="es-AR"/>
+        </w:rPr>
+      </w:pPr>
+      <w:r>
+        <w:rPr>
+          <w:lang w:val="es-AR"/>
+        </w:rPr>
+        <w:t xml:space="preserve">El sistema mostrará en </w:t>
+      </w:r>
+      <w:r>
+        <w:rPr>
+          <w:lang w:val="es-AR"/>
+        </w:rPr>
+        <w:t>pantalla el listado de aulas para el módulo filtrado</w:t>
+      </w:r>
+      <w:r>
+        <w:rPr>
+          <w:lang w:val="es-AR"/>
+        </w:rPr>
+        <w:t>.</w:t>
+      </w:r>
+    </w:p>
+    <w:p>
+      <w:pPr>
+        <w:pStyle w:val="Heading4"/>
+        <w:numPr>
+          <w:ilvl w:val="0"/>
+          <w:numId w:val="11"/>
+        </w:numPr>
+        <w:rPr>
+          <w:lang w:val="es-AR"/>
+        </w:rPr>
+      </w:pPr>
+      <w:r>
+        <w:rPr>
+          <w:lang w:val="es-AR"/>
+        </w:rPr>
+        <w:t>Restricciones:</w:t>
+      </w:r>
+    </w:p>
+    <w:p>
+      <w:pPr>
+        <w:ind w:left="360"/>
+        <w:rPr>
+          <w:lang w:val="es-AR"/>
+        </w:rPr>
+      </w:pPr>
+      <w:r>
+        <w:rPr>
+          <w:lang w:val="es-AR"/>
+        </w:rPr>
+        <w:t>Sólo se puede filtrar 1 módulo</w:t>
+      </w:r>
+      <w:r>
+        <w:rPr>
+          <w:lang w:val="es-AR"/>
+        </w:rPr>
+        <w:t>.</w:t>
+      </w:r>
+    </w:p>
+    <w:p>
+      <w:pPr>
+        <w:ind w:left="360"/>
+        <w:rPr>
+          <w:lang w:val="es-AR"/>
+        </w:rPr>
+      </w:pPr>
+      <w:r>
+        <w:rPr>
+          <w:lang w:val="es-AR"/>
+        </w:rPr>
+        <w:t>El filtro sólo aplica para la fecha en que se obtienen los datos iniciales de la tabla.</w:t>
+      </w:r>
+    </w:p>
+    <w:p>
+      <w:pPr>
+        <w:pStyle w:val="Heading4"/>
+        <w:numPr>
+          <w:ilvl w:val="0"/>
+          <w:numId w:val="11"/>
+        </w:numPr>
+        <w:rPr>
+          <w:lang w:val="es-AR"/>
+        </w:rPr>
+      </w:pPr>
+      <w:r>
+        <w:rPr>
+          <w:lang w:val="es-AR"/>
+        </w:rPr>
+        <w:t>Manejo de datos:</w:t>
+      </w:r>
+    </w:p>
+    <w:p>
+      <w:pPr>
+        <w:ind w:left="360"/>
+        <w:rPr>
+          <w:lang w:val="es-AR"/>
+        </w:rPr>
+      </w:pPr>
+      <w:r>
+        <w:rPr>
+          <w:lang w:val="es-AR"/>
+        </w:rPr>
+        <w:t>La base de datos del requisito</w:t>
+      </w:r>
+      <w:r>
+        <w:rPr>
+          <w:lang w:val="es-AR"/>
+        </w:rPr>
+        <w:t xml:space="preserve"> 19</w:t>
+      </w:r>
+      <w:r>
+        <w:rPr>
+          <w:lang w:val="es-AR"/>
+        </w:rPr>
+        <w:t xml:space="preserve"> es necesaria para </w:t>
+      </w:r>
+      <w:r>
+        <w:rPr>
+          <w:lang w:val="es-AR"/>
+        </w:rPr>
+        <w:t>obtener los datos de tabla</w:t>
+      </w:r>
+      <w:r>
+        <w:rPr>
+          <w:lang w:val="es-AR"/>
+        </w:rPr>
+        <w:t>.</w:t>
+      </w:r>
+    </w:p>
+    <w:p>
+      <w:pPr>
+        <w:suppressAutoHyphens w:val="0"/>
+        <w:spacing w:after="0"/>
+        <w:rPr>
+          <w:lang w:val="es-AR"/>
+        </w:rPr>
+      </w:pPr>
+      <w:r>
+        <w:rPr>
+          <w:lang w:val="es-AR"/>
+        </w:rPr>
+        <w:br w:type="page"/>
+      </w:r>
+    </w:p>
+    <w:p>
+      <w:pPr>
+        <w:pStyle w:val="Ttulo2"/>
+      </w:pPr>
+      <w:r>
+        <w:rPr>
+          <w:u w:val="single"/>
+        </w:rPr>
+        <w:lastRenderedPageBreak/>
+        <w:t>Requerimiento 8:</w:t>
+      </w:r>
+      <w:r>
+        <w:t xml:space="preserve"> Filtrar reserva.</w:t>
+      </w:r>
+    </w:p>
+    <w:p>
+      <w:pPr>
+        <w:pStyle w:val="Heading4"/>
+        <w:numPr>
+          <w:ilvl w:val="0"/>
+          <w:numId w:val="11"/>
+        </w:numPr>
+        <w:rPr>
+          <w:i w:val="0"/>
+          <w:lang w:val="es-AR"/>
+        </w:rPr>
+      </w:pPr>
+      <w:r>
+        <w:rPr>
+          <w:i w:val="0"/>
+          <w:lang w:val="es-AR"/>
+        </w:rPr>
+        <w:t>Descripción:</w:t>
+      </w:r>
+    </w:p>
+    <w:p>
+      <w:pPr>
+        <w:pStyle w:val="Prrafodelista"/>
+        <w:ind w:left="360"/>
+        <w:rPr>
+          <w:b/>
+          <w:u w:val="single"/>
+          <w:lang w:val="es-AR"/>
+        </w:rPr>
+      </w:pPr>
+      <w:r>
+        <w:rPr>
+          <w:lang w:val="es-AR"/>
+        </w:rPr>
+        <w:t>Los usuarios podrán filtrar</w:t>
+      </w:r>
+      <w:r>
+        <w:rPr>
+          <w:lang w:val="es-AR"/>
+        </w:rPr>
+        <w:t xml:space="preserve"> las aulas sin reserva o realizar una</w:t>
+      </w:r>
+      <w:r>
+        <w:rPr>
+          <w:lang w:val="es-AR"/>
+        </w:rPr>
+        <w:t xml:space="preserve"> búsqueda específica según el profesor que haya realizado una reserva.</w:t>
+      </w:r>
+    </w:p>
+    <w:p>
+      <w:pPr>
+        <w:pStyle w:val="Heading4"/>
+        <w:numPr>
+          <w:ilvl w:val="0"/>
+          <w:numId w:val="11"/>
+        </w:numPr>
+        <w:rPr>
+          <w:i w:val="0"/>
+          <w:lang w:val="es-AR"/>
+        </w:rPr>
+      </w:pPr>
+      <w:r>
+        <w:rPr>
+          <w:i w:val="0"/>
+          <w:lang w:val="es-AR"/>
+        </w:rPr>
+        <w:t>Input:</w:t>
+      </w:r>
+    </w:p>
+    <w:p>
+      <w:pPr>
+        <w:ind w:left="360"/>
+        <w:rPr>
+          <w:lang w:val="es-AR"/>
+        </w:rPr>
+      </w:pPr>
+      <w:r>
+        <w:rPr>
+          <w:lang w:val="es-AR"/>
+        </w:rPr>
+        <w:t>El</w:t>
+      </w:r>
+      <w:r>
+        <w:rPr>
+          <w:lang w:val="es-AR"/>
+        </w:rPr>
+        <w:t xml:space="preserve"> cam</w:t>
+      </w:r>
+      <w:r>
+        <w:rPr>
+          <w:lang w:val="es-AR"/>
+        </w:rPr>
+        <w:t xml:space="preserve">po </w:t>
+      </w:r>
+      <w:r>
+        <w:rPr>
+          <w:lang w:val="es-AR"/>
+        </w:rPr>
+        <w:t>Reserva</w:t>
+      </w:r>
+      <w:r>
+        <w:rPr>
+          <w:lang w:val="es-AR"/>
+        </w:rPr>
+        <w:t xml:space="preserve">s de la tabla </w:t>
+      </w:r>
+      <w:r>
+        <w:rPr>
+          <w:lang w:val="es-AR"/>
+        </w:rPr>
+        <w:t>posee 2 formas de input, una para filtrar sólo aulas libres y otra para elegir un profesor determinado</w:t>
+      </w:r>
+      <w:r>
+        <w:rPr>
+          <w:lang w:val="es-AR"/>
+        </w:rPr>
+        <w:t>.</w:t>
+      </w:r>
+    </w:p>
+    <w:p>
+      <w:pPr>
+        <w:pStyle w:val="Heading4"/>
+        <w:numPr>
+          <w:ilvl w:val="0"/>
+          <w:numId w:val="11"/>
+        </w:numPr>
+        <w:rPr>
+          <w:i w:val="0"/>
+          <w:lang w:val="es-AR"/>
+        </w:rPr>
+      </w:pPr>
+      <w:r>
+        <w:rPr>
+          <w:i w:val="0"/>
+          <w:lang w:val="es-AR"/>
+        </w:rPr>
+        <w:t>Display:</w:t>
+      </w:r>
+    </w:p>
+    <w:p>
+      <w:pPr>
+        <w:ind w:left="360"/>
+        <w:rPr>
+          <w:lang w:val="es-AR"/>
+        </w:rPr>
+      </w:pPr>
+      <w:r>
+        <w:rPr>
+          <w:lang w:val="es-AR"/>
+        </w:rPr>
+        <w:t>El sistema debe mostrar en pantalla el mismo formato de tabla descripto en el requisito 1, con un menú desplegable en el que se muestran</w:t>
+      </w:r>
+      <w:r>
+        <w:rPr>
+          <w:lang w:val="es-AR"/>
+        </w:rPr>
+        <w:t xml:space="preserve"> </w:t>
+      </w:r>
+      <w:r>
+        <w:rPr>
+          <w:lang w:val="es-AR"/>
+        </w:rPr>
+        <w:t xml:space="preserve">las opciones </w:t>
+      </w:r>
+      <w:r>
+        <w:rPr>
+          <w:lang w:val="es-AR"/>
+        </w:rPr>
+        <w:t>con el listado de profesores y además una opción “Libre”</w:t>
+      </w:r>
+      <w:r>
+        <w:rPr>
+          <w:lang w:val="es-AR"/>
+        </w:rPr>
+        <w:t>.</w:t>
+      </w:r>
+    </w:p>
+    <w:p>
+      <w:pPr>
+        <w:pStyle w:val="Heading4"/>
+        <w:numPr>
+          <w:ilvl w:val="0"/>
+          <w:numId w:val="11"/>
+        </w:numPr>
+        <w:rPr>
+          <w:i w:val="0"/>
+          <w:lang w:val="es-AR"/>
+        </w:rPr>
+      </w:pPr>
+      <w:r>
+        <w:rPr>
+          <w:i w:val="0"/>
+          <w:lang w:val="es-AR"/>
+        </w:rPr>
+        <w:t>Procesamiento:</w:t>
+      </w:r>
+    </w:p>
+    <w:p>
+      <w:pPr>
+        <w:ind w:left="360"/>
+        <w:rPr>
+          <w:lang w:val="es-AR"/>
+        </w:rPr>
+      </w:pPr>
+      <w:r>
+        <w:rPr>
+          <w:lang w:val="es-AR"/>
+        </w:rPr>
+        <w:t>Una vez que el usuario seleccione el filtro deseado, el sistema filtrará la tabla según el input seleccionado.</w:t>
+      </w:r>
+    </w:p>
+    <w:p>
+      <w:pPr>
+        <w:pStyle w:val="Heading4"/>
+        <w:numPr>
+          <w:ilvl w:val="0"/>
+          <w:numId w:val="11"/>
+        </w:numPr>
+        <w:rPr>
+          <w:lang w:val="es-AR"/>
+        </w:rPr>
+      </w:pPr>
+      <w:r>
+        <w:rPr>
+          <w:lang w:val="es-AR"/>
+        </w:rPr>
+        <w:t>Output:</w:t>
+      </w:r>
+    </w:p>
+    <w:p>
+      <w:pPr>
+        <w:ind w:left="360"/>
+        <w:rPr>
+          <w:lang w:val="es-AR"/>
+        </w:rPr>
+      </w:pPr>
+      <w:r>
+        <w:rPr>
+          <w:lang w:val="es-AR"/>
+        </w:rPr>
+        <w:t>El sistema mostrará en pantalla el listado de aulas filtrado</w:t>
+      </w:r>
+      <w:r>
+        <w:rPr>
+          <w:lang w:val="es-AR"/>
+        </w:rPr>
+        <w:t xml:space="preserve"> dependiendo del input seleccionando</w:t>
+      </w:r>
+      <w:r>
+        <w:rPr>
+          <w:lang w:val="es-AR"/>
+        </w:rPr>
+        <w:t>.</w:t>
+      </w:r>
+      <w:r>
+        <w:rPr>
+          <w:lang w:val="es-AR"/>
+        </w:rPr>
+        <w:t xml:space="preserve"> Para el caso que se haya elegido “Libre”</w:t>
+      </w:r>
+      <w:r>
+        <w:rPr>
+          <w:lang w:val="es-AR"/>
+        </w:rPr>
+        <w:t>, se mostrarán sólo los módulos de las aulas que no posean reservas. En caso que se elija un filtrar por un profesor determinado, mostrará sólo los módulos de las aulas reservadas por dicho profesor.</w:t>
+      </w:r>
+    </w:p>
+    <w:p>
+      <w:pPr>
+        <w:pStyle w:val="Heading4"/>
+        <w:numPr>
+          <w:ilvl w:val="0"/>
+          <w:numId w:val="11"/>
+        </w:numPr>
+        <w:rPr>
+          <w:lang w:val="es-AR"/>
+        </w:rPr>
+      </w:pPr>
+      <w:r>
+        <w:rPr>
+          <w:lang w:val="es-AR"/>
+        </w:rPr>
+        <w:t>Restricciones:</w:t>
+      </w:r>
+    </w:p>
+    <w:p>
+      <w:pPr>
+        <w:ind w:left="360"/>
+        <w:rPr>
+          <w:lang w:val="es-AR"/>
+        </w:rPr>
+      </w:pPr>
+      <w:r>
+        <w:rPr>
+          <w:lang w:val="es-AR"/>
+        </w:rPr>
+        <w:t xml:space="preserve">Sólo se puede filtrar </w:t>
+      </w:r>
+      <w:r>
+        <w:rPr>
+          <w:lang w:val="es-AR"/>
+        </w:rPr>
+        <w:t>1 profesor</w:t>
+      </w:r>
+      <w:r>
+        <w:rPr>
+          <w:lang w:val="es-AR"/>
+        </w:rPr>
+        <w:t>.</w:t>
+      </w:r>
+    </w:p>
+    <w:p>
+      <w:pPr>
+        <w:ind w:left="360"/>
+        <w:rPr>
+          <w:lang w:val="es-AR"/>
+        </w:rPr>
+      </w:pPr>
+      <w:r>
+        <w:rPr>
+          <w:lang w:val="es-AR"/>
+        </w:rPr>
+        <w:t>El filtro sólo aplica para la fecha en que se obtienen los datos iniciales de la tabla.</w:t>
+      </w:r>
+    </w:p>
+    <w:p>
+      <w:pPr>
+        <w:pStyle w:val="Heading4"/>
+        <w:numPr>
+          <w:ilvl w:val="0"/>
+          <w:numId w:val="11"/>
+        </w:numPr>
+        <w:rPr>
+          <w:lang w:val="es-AR"/>
+        </w:rPr>
+      </w:pPr>
+      <w:r>
+        <w:rPr>
+          <w:lang w:val="es-AR"/>
+        </w:rPr>
+        <w:t>Manejo de datos:</w:t>
+      </w:r>
+    </w:p>
+    <w:p>
+      <w:pPr>
+        <w:ind w:left="360"/>
+        <w:rPr>
+          <w:lang w:val="es-AR"/>
+        </w:rPr>
+      </w:pPr>
+      <w:r>
+        <w:rPr>
+          <w:lang w:val="es-AR"/>
+        </w:rPr>
+        <w:t>La base de datos del requisito</w:t>
+      </w:r>
+      <w:r>
+        <w:rPr>
+          <w:lang w:val="es-AR"/>
+        </w:rPr>
+        <w:t xml:space="preserve"> 19</w:t>
+      </w:r>
+      <w:r>
+        <w:rPr>
+          <w:lang w:val="es-AR"/>
+        </w:rPr>
+        <w:t xml:space="preserve"> es necesaria para </w:t>
+      </w:r>
+      <w:r>
+        <w:rPr>
+          <w:lang w:val="es-AR"/>
+        </w:rPr>
+        <w:t>obtener los datos de tabla</w:t>
+      </w:r>
+      <w:r>
+        <w:rPr>
+          <w:lang w:val="es-AR"/>
+        </w:rPr>
+        <w:t>.</w:t>
+      </w:r>
+    </w:p>
+    <w:p/>
+    <w:p>
+      <w:pPr>
+        <w:suppressAutoHyphens w:val="0"/>
+        <w:spacing w:after="0"/>
+      </w:pPr>
+      <w:r>
+        <w:br w:type="page"/>
+      </w:r>
+    </w:p>
+    <w:p/>
+    <w:p>
+      <w:pPr>
+        <w:pStyle w:val="Prrafodelista"/>
+        <w:ind w:left="360"/>
+        <w:rPr>
           <w:lang w:val="es-AR"/>
         </w:rPr>
       </w:pPr>
@@ -5273,14 +6950,143 @@
           <w:u w:val="single"/>
           <w:lang w:val="es-AR"/>
         </w:rPr>
+        <w:t>Input:</w:t>
+      </w:r>
+      <w:r>
+        <w:rPr>
+          <w:lang w:val="es-AR"/>
+        </w:rPr>
+        <w:t xml:space="preserve"> Seleccionar una fecha que sea feriado o domingo en el filtro de fechas.</w:t>
+      </w:r>
+    </w:p>
+    <w:p>
+      <w:pPr>
+        <w:pStyle w:val="Prrafodelista"/>
+        <w:numPr>
+          <w:ilvl w:val="0"/>
+          <w:numId w:val="5"/>
+        </w:numPr>
+        <w:rPr>
+          <w:lang w:val="es-AR"/>
+        </w:rPr>
+      </w:pPr>
+      <w:r>
+        <w:rPr>
+          <w:b/>
+          <w:u w:val="single"/>
+          <w:lang w:val="es-AR"/>
+        </w:rPr>
         <w:lastRenderedPageBreak/>
+        <w:t>Output:</w:t>
+      </w:r>
+      <w:r>
+        <w:rPr>
+          <w:lang w:val="es-AR"/>
+        </w:rPr>
+        <w:t xml:space="preserve"> En pantalla se mostrará la tabla vacía.</w:t>
+      </w:r>
+    </w:p>
+    <w:p>
+      <w:pPr>
+        <w:pStyle w:val="Prrafodelista"/>
+        <w:numPr>
+          <w:ilvl w:val="0"/>
+          <w:numId w:val="5"/>
+        </w:numPr>
+        <w:rPr>
+          <w:b/>
+          <w:u w:val="single"/>
+          <w:lang w:val="es-AR"/>
+        </w:rPr>
+      </w:pPr>
+      <w:r>
+        <w:rPr>
+          <w:b/>
+          <w:u w:val="single"/>
+          <w:lang w:val="es-AR"/>
+        </w:rPr>
+        <w:t>Diagrama:</w:t>
+      </w:r>
+    </w:p>
+    <w:p>
+      <w:pPr>
+        <w:rPr>
+          <w:lang w:val="es-AR"/>
+        </w:rPr>
+      </w:pPr>
+      <w:r>
+        <w:rPr>
+          <w:lang w:val="es-AR"/>
+        </w:rPr>
+        <w:t>REQ4</w:t>
+      </w:r>
+    </w:p>
+    <w:p>
+      <w:pPr>
+        <w:pStyle w:val="Heading4"/>
+        <w:rPr>
+          <w:lang w:val="es-AR"/>
+        </w:rPr>
+      </w:pPr>
+      <w:r>
+        <w:rPr>
+          <w:lang w:val="es-AR"/>
+        </w:rPr>
+        <w:t>Prueba 1: Filtro ascendente.</w:t>
+      </w:r>
+    </w:p>
+    <w:p>
+      <w:pPr>
+        <w:pStyle w:val="Prrafodelista"/>
+        <w:numPr>
+          <w:ilvl w:val="0"/>
+          <w:numId w:val="5"/>
+        </w:numPr>
+        <w:rPr>
+          <w:b/>
+          <w:u w:val="single"/>
+          <w:lang w:val="es-AR"/>
+        </w:rPr>
+      </w:pPr>
+      <w:r>
+        <w:rPr>
+          <w:b/>
+          <w:u w:val="single"/>
+          <w:lang w:val="es-AR"/>
+        </w:rPr>
+        <w:t>Precondición:</w:t>
+      </w:r>
+      <w:r>
+        <w:rPr>
+          <w:lang w:val="es-AR"/>
+        </w:rPr>
+        <w:t xml:space="preserve"> Estar ubicado en la vista inicial de la aplicación.</w:t>
+      </w:r>
+    </w:p>
+    <w:p>
+      <w:pPr>
+        <w:pStyle w:val="Prrafodelista"/>
+        <w:numPr>
+          <w:ilvl w:val="0"/>
+          <w:numId w:val="5"/>
+        </w:numPr>
+        <w:rPr>
+          <w:lang w:val="es-AR"/>
+        </w:rPr>
+      </w:pPr>
+      <w:r>
+        <w:rPr>
+          <w:b/>
+          <w:u w:val="single"/>
+          <w:lang w:val="es-AR"/>
+        </w:rPr>
         <w:t>Input:</w:t>
       </w:r>
       <w:r>
         <w:rPr>
           <w:lang w:val="es-AR"/>
         </w:rPr>
-        <w:t xml:space="preserve"> Seleccionar una fecha que sea feriado o domingo en el filtro de fechas.</w:t>
+        <w:t xml:space="preserve"> Seleccionar el botón de filtro “Ascendente” de la columna Aula.</w:t>
       </w:r>
     </w:p>
     <w:p>
@@ -5306,7 +7112,7 @@
         <w:rPr>
           <w:lang w:val="es-AR"/>
         </w:rPr>
-        <w:t xml:space="preserve"> En pantalla se mostrará la tabla vacía.</w:t>
+        <w:t xml:space="preserve"> En pantalla se mostrará la tabla con los detalles de reservas ordenadas ascendentemente por nombre de aula.</w:t>
       </w:r>
     </w:p>
     <w:p>
@@ -5333,19 +7139,6 @@
     </w:p>
     <w:p>
       <w:pPr>
-        <w:rPr>
-          <w:lang w:val="es-AR"/>
-        </w:rPr>
-      </w:pPr>
-      <w:r>
-        <w:rPr>
-          <w:lang w:val="es-AR"/>
-        </w:rPr>
-        <w:t>REQ4</w:t>
-      </w:r>
-    </w:p>
-    <w:p>
-      <w:pPr>
         <w:pStyle w:val="Heading4"/>
         <w:rPr>
           <w:lang w:val="es-AR"/>
@@ -5355,7 +7148,7 @@
         <w:rPr>
           <w:lang w:val="es-AR"/>
         </w:rPr>
-        <w:t>Prueba 1: Filtro ascendente.</w:t>
+        <w:t>Prueba 2: Filtro descendente.</w:t>
       </w:r>
     </w:p>
     <w:p>
@@ -5409,7 +7202,7 @@
         <w:rPr>
           <w:lang w:val="es-AR"/>
         </w:rPr>
-        <w:t xml:space="preserve"> Seleccionar el botón de filtro “Ascendente” de la columna Aula.</w:t>
+        <w:t xml:space="preserve"> Seleccionar el botón de filtro “Descendente” de la columna Aula.</w:t>
       </w:r>
     </w:p>
     <w:p>
@@ -5435,7 +7228,7 @@
         <w:rPr>
           <w:lang w:val="es-AR"/>
         </w:rPr>
-        <w:t xml:space="preserve"> En pantalla se mostrará la tabla con los detalles de reservas ordenadas ascendentemente por nombre de aula.</w:t>
+        <w:t xml:space="preserve"> En pantalla se mostrará la tabla con los detalles de reservas ordenadas descendentemente por nombre de aula.</w:t>
       </w:r>
     </w:p>
     <w:p>
@@ -5471,7 +7264,7 @@
         <w:rPr>
           <w:lang w:val="es-AR"/>
         </w:rPr>
-        <w:t>Prueba 2: Filtro descendente.</w:t>
+        <w:t>Prueba 3: Filtrar aula específica.</w:t>
       </w:r>
     </w:p>
     <w:p>
@@ -5525,17 +7318,19 @@
         <w:rPr>
           <w:lang w:val="es-AR"/>
         </w:rPr>
-        <w:t xml:space="preserve"> Seleccionar el botón de filtro “Descendente” de la columna Aula.</w:t>
-      </w:r>
-    </w:p>
-    <w:p>
-      <w:pPr>
-        <w:pStyle w:val="Prrafodelista"/>
-        <w:numPr>
-          <w:ilvl w:val="0"/>
-          <w:numId w:val="5"/>
-        </w:numPr>
-        <w:rPr>
+        <w:t xml:space="preserve"> Seleccionar un aula determinada en el filtro de la columna Aula.</w:t>
+      </w:r>
+    </w:p>
+    <w:p>
+      <w:pPr>
+        <w:pStyle w:val="Prrafodelista"/>
+        <w:numPr>
+          <w:ilvl w:val="0"/>
+          <w:numId w:val="5"/>
+        </w:numPr>
+        <w:rPr>
+          <w:b/>
+          <w:u w:val="single"/>
           <w:lang w:val="es-AR"/>
         </w:rPr>
       </w:pPr>
@@ -5551,7 +7346,7 @@
         <w:rPr>
           <w:lang w:val="es-AR"/>
         </w:rPr>
-        <w:t xml:space="preserve"> En pantalla se mostrará la tabla con los detalles de reservas ordenadas descendentemente por nombre de aula.</w:t>
+        <w:t xml:space="preserve"> En pantalla se mostrarán solamente los detalles de reservas del aula seleccionada.</w:t>
       </w:r>
     </w:p>
     <w:p>
@@ -5575,129 +7370,6 @@
         </w:rPr>
         <w:t>Diagrama:</w:t>
       </w:r>
-    </w:p>
-    <w:p>
-      <w:pPr>
-        <w:pStyle w:val="Heading4"/>
-        <w:rPr>
-          <w:lang w:val="es-AR"/>
-        </w:rPr>
-      </w:pPr>
-      <w:r>
-        <w:rPr>
-          <w:lang w:val="es-AR"/>
-        </w:rPr>
-        <w:t>Prueba 3: Filtrar aula específica.</w:t>
-      </w:r>
-    </w:p>
-    <w:p>
-      <w:pPr>
-        <w:pStyle w:val="Prrafodelista"/>
-        <w:numPr>
-          <w:ilvl w:val="0"/>
-          <w:numId w:val="5"/>
-        </w:numPr>
-        <w:rPr>
-          <w:b/>
-          <w:u w:val="single"/>
-          <w:lang w:val="es-AR"/>
-        </w:rPr>
-      </w:pPr>
-      <w:r>
-        <w:rPr>
-          <w:b/>
-          <w:u w:val="single"/>
-          <w:lang w:val="es-AR"/>
-        </w:rPr>
-        <w:t>Precondición:</w:t>
-      </w:r>
-      <w:r>
-        <w:rPr>
-          <w:lang w:val="es-AR"/>
-        </w:rPr>
-        <w:t xml:space="preserve"> Estar ubicado en la vista inicial de la aplicación.</w:t>
-      </w:r>
-    </w:p>
-    <w:p>
-      <w:pPr>
-        <w:pStyle w:val="Prrafodelista"/>
-        <w:numPr>
-          <w:ilvl w:val="0"/>
-          <w:numId w:val="5"/>
-        </w:numPr>
-        <w:rPr>
-          <w:lang w:val="es-AR"/>
-        </w:rPr>
-      </w:pPr>
-      <w:r>
-        <w:rPr>
-          <w:b/>
-          <w:u w:val="single"/>
-          <w:lang w:val="es-AR"/>
-        </w:rPr>
-        <w:t>Input:</w:t>
-      </w:r>
-      <w:r>
-        <w:rPr>
-          <w:lang w:val="es-AR"/>
-        </w:rPr>
-        <w:t xml:space="preserve"> Seleccionar un aula determinada en el filtro de la columna Aula.</w:t>
-      </w:r>
-    </w:p>
-    <w:p>
-      <w:pPr>
-        <w:pStyle w:val="Prrafodelista"/>
-        <w:numPr>
-          <w:ilvl w:val="0"/>
-          <w:numId w:val="5"/>
-        </w:numPr>
-        <w:rPr>
-          <w:b/>
-          <w:u w:val="single"/>
-          <w:lang w:val="es-AR"/>
-        </w:rPr>
-      </w:pPr>
-      <w:r>
-        <w:rPr>
-          <w:b/>
-          <w:u w:val="single"/>
-          <w:lang w:val="es-AR"/>
-        </w:rPr>
-        <w:t>Output:</w:t>
-      </w:r>
-      <w:r>
-        <w:rPr>
-          <w:lang w:val="es-AR"/>
-        </w:rPr>
-        <w:t xml:space="preserve"> En pantalla se mostrarán solamente los detalles de reservas del aula seleccionada.</w:t>
-      </w:r>
-    </w:p>
-    <w:p>
-      <w:pPr>
-        <w:pStyle w:val="Prrafodelista"/>
-        <w:numPr>
-          <w:ilvl w:val="0"/>
-          <w:numId w:val="5"/>
-        </w:numPr>
-        <w:rPr>
-          <w:b/>
-          <w:u w:val="single"/>
-          <w:lang w:val="es-AR"/>
-        </w:rPr>
-      </w:pPr>
-      <w:r>
-        <w:rPr>
-          <w:b/>
-          <w:u w:val="single"/>
-          <w:lang w:val="es-AR"/>
-        </w:rPr>
-        <w:t>Diagrama:</w:t>
-      </w:r>
-    </w:p>
-    <w:p>
-      <w:pPr>
-        <w:pStyle w:val="Heading2"/>
-      </w:pPr>
     </w:p>
     <w:p>
       <w:pPr>
@@ -5709,1046 +7381,1039 @@
         </w:rPr>
       </w:pPr>
       <w:r>
-        <w:br w:type="page"/>
+        <w:t>REQ5:</w:t>
+      </w:r>
+    </w:p>
+    <w:p>
+      <w:pPr>
+        <w:pStyle w:val="Heading4"/>
+        <w:rPr>
+          <w:lang w:val="es-AR"/>
+        </w:rPr>
+      </w:pPr>
+      <w:r>
+        <w:rPr>
+          <w:lang w:val="es-AR"/>
+        </w:rPr>
+        <w:t>Prueba 1: Filtro ascendente.</w:t>
+      </w:r>
+    </w:p>
+    <w:p>
+      <w:pPr>
+        <w:pStyle w:val="Prrafodelista"/>
+        <w:numPr>
+          <w:ilvl w:val="0"/>
+          <w:numId w:val="5"/>
+        </w:numPr>
+        <w:rPr>
+          <w:b/>
+          <w:u w:val="single"/>
+          <w:lang w:val="es-AR"/>
+        </w:rPr>
+      </w:pPr>
+      <w:r>
+        <w:rPr>
+          <w:b/>
+          <w:u w:val="single"/>
+          <w:lang w:val="es-AR"/>
+        </w:rPr>
+        <w:t>Precondición:</w:t>
+      </w:r>
+      <w:r>
+        <w:rPr>
+          <w:lang w:val="es-AR"/>
+        </w:rPr>
+        <w:t xml:space="preserve"> Estar ubicado en la vista inicial de la aplicación.</w:t>
+      </w:r>
+    </w:p>
+    <w:p>
+      <w:pPr>
+        <w:pStyle w:val="Prrafodelista"/>
+        <w:numPr>
+          <w:ilvl w:val="0"/>
+          <w:numId w:val="5"/>
+        </w:numPr>
+        <w:rPr>
+          <w:lang w:val="es-AR"/>
+        </w:rPr>
+      </w:pPr>
+      <w:r>
+        <w:rPr>
+          <w:b/>
+          <w:u w:val="single"/>
+          <w:lang w:val="es-AR"/>
+        </w:rPr>
+        <w:t>Input:</w:t>
+      </w:r>
+      <w:r>
+        <w:rPr>
+          <w:lang w:val="es-AR"/>
+        </w:rPr>
+        <w:t xml:space="preserve"> Seleccionar el botón de filtro “Ascendente” de la columna Capacidad.</w:t>
+      </w:r>
+    </w:p>
+    <w:p>
+      <w:pPr>
+        <w:pStyle w:val="Prrafodelista"/>
+        <w:numPr>
+          <w:ilvl w:val="0"/>
+          <w:numId w:val="5"/>
+        </w:numPr>
+        <w:rPr>
+          <w:lang w:val="es-AR"/>
+        </w:rPr>
+      </w:pPr>
+      <w:r>
+        <w:rPr>
+          <w:b/>
+          <w:u w:val="single"/>
+          <w:lang w:val="es-AR"/>
+        </w:rPr>
+        <w:t>Output:</w:t>
+      </w:r>
+      <w:r>
+        <w:rPr>
+          <w:lang w:val="es-AR"/>
+        </w:rPr>
+        <w:t xml:space="preserve"> En pantalla se mostrará la tabla con los detalles de reservas ordenadas ascendentemente por capacidad.</w:t>
+      </w:r>
+    </w:p>
+    <w:p>
+      <w:pPr>
+        <w:pStyle w:val="Heading4"/>
+        <w:rPr>
+          <w:lang w:val="es-AR"/>
+        </w:rPr>
+      </w:pPr>
+      <w:r>
+        <w:rPr>
+          <w:lang w:val="es-AR"/>
+        </w:rPr>
+        <w:t>Prueba 2: Filtro descendente.</w:t>
+      </w:r>
+    </w:p>
+    <w:p>
+      <w:pPr>
+        <w:pStyle w:val="Prrafodelista"/>
+        <w:numPr>
+          <w:ilvl w:val="0"/>
+          <w:numId w:val="5"/>
+        </w:numPr>
+        <w:rPr>
+          <w:b/>
+          <w:u w:val="single"/>
+          <w:lang w:val="es-AR"/>
+        </w:rPr>
+      </w:pPr>
+      <w:r>
+        <w:rPr>
+          <w:b/>
+          <w:u w:val="single"/>
+          <w:lang w:val="es-AR"/>
+        </w:rPr>
+        <w:t>Precondición:</w:t>
+      </w:r>
+      <w:r>
+        <w:rPr>
+          <w:lang w:val="es-AR"/>
+        </w:rPr>
+        <w:t xml:space="preserve"> Estar ubicado en la vista inicial de la aplicación.</w:t>
+      </w:r>
+    </w:p>
+    <w:p>
+      <w:pPr>
+        <w:pStyle w:val="Prrafodelista"/>
+        <w:numPr>
+          <w:ilvl w:val="0"/>
+          <w:numId w:val="5"/>
+        </w:numPr>
+        <w:rPr>
+          <w:lang w:val="es-AR"/>
+        </w:rPr>
+      </w:pPr>
+      <w:r>
+        <w:rPr>
+          <w:b/>
+          <w:u w:val="single"/>
+          <w:lang w:val="es-AR"/>
+        </w:rPr>
+        <w:t>Input:</w:t>
+      </w:r>
+      <w:r>
+        <w:rPr>
+          <w:lang w:val="es-AR"/>
+        </w:rPr>
+        <w:t xml:space="preserve"> Seleccionar el botón de filtro “Descendente” de la columna Capacidad.</w:t>
+      </w:r>
+    </w:p>
+    <w:p>
+      <w:pPr>
+        <w:pStyle w:val="Prrafodelista"/>
+        <w:numPr>
+          <w:ilvl w:val="0"/>
+          <w:numId w:val="5"/>
+        </w:numPr>
+        <w:rPr>
+          <w:lang w:val="es-AR"/>
+        </w:rPr>
+      </w:pPr>
+      <w:r>
+        <w:rPr>
+          <w:b/>
+          <w:u w:val="single"/>
+          <w:lang w:val="es-AR"/>
+        </w:rPr>
+        <w:t>Output:</w:t>
+      </w:r>
+      <w:r>
+        <w:rPr>
+          <w:lang w:val="es-AR"/>
+        </w:rPr>
+        <w:t xml:space="preserve"> En pantalla se mostrará la tabla con los detalles de reservas ordenadas descendentemente por capacidad.</w:t>
+      </w:r>
+    </w:p>
+    <w:p>
+      <w:pPr>
+        <w:pStyle w:val="Prrafodelista"/>
+        <w:numPr>
+          <w:ilvl w:val="0"/>
+          <w:numId w:val="5"/>
+        </w:numPr>
+        <w:rPr>
+          <w:b/>
+          <w:u w:val="single"/>
+          <w:lang w:val="es-AR"/>
+        </w:rPr>
+      </w:pPr>
+      <w:r>
+        <w:rPr>
+          <w:b/>
+          <w:u w:val="single"/>
+          <w:lang w:val="es-AR"/>
+        </w:rPr>
+        <w:t>Diagrama:</w:t>
+      </w:r>
+    </w:p>
+    <w:p>
+      <w:pPr>
+        <w:rPr>
+          <w:b/>
+          <w:u w:val="single"/>
+          <w:lang w:val="es-AR"/>
+        </w:rPr>
+      </w:pPr>
+      <w:r>
+        <w:rPr>
+          <w:b/>
+          <w:u w:val="single"/>
+          <w:lang w:val="es-AR"/>
+        </w:rPr>
+        <w:t>RREQ 6</w:t>
+      </w:r>
+    </w:p>
+    <w:p>
+      <w:pPr>
+        <w:pStyle w:val="Heading4"/>
+        <w:rPr>
+          <w:lang w:val="es-AR"/>
+        </w:rPr>
+      </w:pPr>
+      <w:r>
+        <w:rPr>
+          <w:lang w:val="es-AR"/>
+        </w:rPr>
+        <w:t>Prueba 1: Posee proyector.</w:t>
+      </w:r>
+    </w:p>
+    <w:p>
+      <w:pPr>
+        <w:pStyle w:val="Prrafodelista"/>
+        <w:numPr>
+          <w:ilvl w:val="0"/>
+          <w:numId w:val="5"/>
+        </w:numPr>
+        <w:rPr>
+          <w:b/>
+          <w:u w:val="single"/>
+          <w:lang w:val="es-AR"/>
+        </w:rPr>
+      </w:pPr>
+      <w:r>
+        <w:rPr>
+          <w:b/>
+          <w:u w:val="single"/>
+          <w:lang w:val="es-AR"/>
+        </w:rPr>
+        <w:t>Precondición:</w:t>
+      </w:r>
+      <w:r>
+        <w:rPr>
+          <w:lang w:val="es-AR"/>
+        </w:rPr>
+        <w:t xml:space="preserve"> Estar ubicado en la vista inicial de la aplicación.</w:t>
+      </w:r>
+    </w:p>
+    <w:p>
+      <w:pPr>
+        <w:pStyle w:val="Prrafodelista"/>
+        <w:numPr>
+          <w:ilvl w:val="0"/>
+          <w:numId w:val="5"/>
+        </w:numPr>
+        <w:rPr>
+          <w:lang w:val="es-AR"/>
+        </w:rPr>
+      </w:pPr>
+      <w:r>
+        <w:rPr>
+          <w:b/>
+          <w:u w:val="single"/>
+          <w:lang w:val="es-AR"/>
+        </w:rPr>
+        <w:t>Input:</w:t>
+      </w:r>
+      <w:r>
+        <w:rPr>
+          <w:lang w:val="es-AR"/>
+        </w:rPr>
+        <w:t xml:space="preserve"> Seleccionar el botón de filtro “Sí” de la columna Proyector.</w:t>
+      </w:r>
+    </w:p>
+    <w:p>
+      <w:pPr>
+        <w:pStyle w:val="Prrafodelista"/>
+        <w:numPr>
+          <w:ilvl w:val="0"/>
+          <w:numId w:val="5"/>
+        </w:numPr>
+        <w:rPr>
+          <w:lang w:val="es-AR"/>
+        </w:rPr>
+      </w:pPr>
+      <w:r>
+        <w:rPr>
+          <w:b/>
+          <w:u w:val="single"/>
+          <w:lang w:val="es-AR"/>
+        </w:rPr>
+        <w:lastRenderedPageBreak/>
+        <w:t>Output:</w:t>
+      </w:r>
+      <w:r>
+        <w:rPr>
+          <w:lang w:val="es-AR"/>
+        </w:rPr>
+        <w:t xml:space="preserve"> En pantalla se mostrará la tabla con los detalles de reservas que poseen proyector instalado.</w:t>
+      </w:r>
+    </w:p>
+    <w:p>
+      <w:pPr>
+        <w:pStyle w:val="Prrafodelista"/>
+        <w:numPr>
+          <w:ilvl w:val="0"/>
+          <w:numId w:val="5"/>
+        </w:numPr>
+        <w:rPr>
+          <w:b/>
+          <w:u w:val="single"/>
+          <w:lang w:val="es-AR"/>
+        </w:rPr>
+      </w:pPr>
+      <w:r>
+        <w:rPr>
+          <w:b/>
+          <w:u w:val="single"/>
+          <w:lang w:val="es-AR"/>
+        </w:rPr>
+        <w:t>Diagrama:</w:t>
+      </w:r>
+    </w:p>
+    <w:p>
+      <w:pPr>
+        <w:rPr>
+          <w:lang w:val="es-AR"/>
+        </w:rPr>
+      </w:pPr>
+      <w:r>
+        <w:rPr>
+          <w:lang w:val="es-AR"/>
+        </w:rPr>
+        <w:t>REQ7:</w:t>
+      </w:r>
+    </w:p>
+    <w:p>
+      <w:pPr>
+        <w:pStyle w:val="Heading4"/>
+        <w:rPr>
+          <w:lang w:val="es-AR"/>
+        </w:rPr>
+      </w:pPr>
+      <w:r>
+        <w:rPr>
+          <w:lang w:val="es-AR"/>
+        </w:rPr>
+        <w:t>Prueba 1:</w:t>
+      </w:r>
+    </w:p>
+    <w:p>
+      <w:pPr>
+        <w:pStyle w:val="Prrafodelista"/>
+        <w:numPr>
+          <w:ilvl w:val="0"/>
+          <w:numId w:val="5"/>
+        </w:numPr>
+        <w:rPr>
+          <w:b/>
+          <w:u w:val="single"/>
+          <w:lang w:val="es-AR"/>
+        </w:rPr>
+      </w:pPr>
+      <w:r>
+        <w:rPr>
+          <w:b/>
+          <w:u w:val="single"/>
+          <w:lang w:val="es-AR"/>
+        </w:rPr>
+        <w:t>Precondición:</w:t>
+      </w:r>
+      <w:r>
+        <w:rPr>
+          <w:lang w:val="es-AR"/>
+        </w:rPr>
+        <w:t xml:space="preserve"> Estar ubicado en la vista inicial de la aplicación.</w:t>
+      </w:r>
+    </w:p>
+    <w:p>
+      <w:pPr>
+        <w:pStyle w:val="Prrafodelista"/>
+        <w:numPr>
+          <w:ilvl w:val="0"/>
+          <w:numId w:val="5"/>
+        </w:numPr>
+        <w:rPr>
+          <w:lang w:val="es-AR"/>
+        </w:rPr>
+      </w:pPr>
+      <w:r>
+        <w:rPr>
+          <w:b/>
+          <w:u w:val="single"/>
+          <w:lang w:val="es-AR"/>
+        </w:rPr>
+        <w:t>Input:</w:t>
+      </w:r>
+      <w:r>
+        <w:rPr>
+          <w:lang w:val="es-AR"/>
+        </w:rPr>
+        <w:t xml:space="preserve"> Seleccionar un módulo específico en el filtro de la columna Horarios.</w:t>
+      </w:r>
+    </w:p>
+    <w:p>
+      <w:pPr>
+        <w:pStyle w:val="Prrafodelista"/>
+        <w:numPr>
+          <w:ilvl w:val="0"/>
+          <w:numId w:val="5"/>
+        </w:numPr>
+        <w:rPr>
+          <w:lang w:val="es-AR"/>
+        </w:rPr>
+      </w:pPr>
+      <w:r>
+        <w:rPr>
+          <w:b/>
+          <w:u w:val="single"/>
+          <w:lang w:val="es-AR"/>
+        </w:rPr>
+        <w:t>Output:</w:t>
+      </w:r>
+      <w:r>
+        <w:rPr>
+          <w:lang w:val="es-AR"/>
+        </w:rPr>
+        <w:t xml:space="preserve"> En pantalla se mostrará la tabla con los detalles de reservas de aulas en el módulo seleccionado.</w:t>
+      </w:r>
+    </w:p>
+    <w:p>
+      <w:pPr>
+        <w:pStyle w:val="Prrafodelista"/>
+        <w:numPr>
+          <w:ilvl w:val="0"/>
+          <w:numId w:val="5"/>
+        </w:numPr>
+        <w:rPr>
+          <w:lang w:val="es-AR"/>
+        </w:rPr>
+      </w:pPr>
+      <w:r>
+        <w:rPr>
+          <w:b/>
+          <w:u w:val="single"/>
+          <w:lang w:val="es-AR"/>
+        </w:rPr>
+        <w:t>Restricciones:</w:t>
+      </w:r>
+      <w:r>
+        <w:rPr>
+          <w:lang w:val="es-AR"/>
+        </w:rPr>
+        <w:t xml:space="preserve"> No se puede seleccionar un módulo que se encuentre fuera de la franja de horario laboral de la facultad.</w:t>
+      </w:r>
+    </w:p>
+    <w:p>
+      <w:pPr>
+        <w:pStyle w:val="Prrafodelista"/>
+        <w:numPr>
+          <w:ilvl w:val="0"/>
+          <w:numId w:val="5"/>
+        </w:numPr>
+        <w:rPr>
+          <w:b/>
+          <w:u w:val="single"/>
+          <w:lang w:val="es-AR"/>
+        </w:rPr>
+      </w:pPr>
+      <w:r>
+        <w:rPr>
+          <w:b/>
+          <w:u w:val="single"/>
+          <w:lang w:val="es-AR"/>
+        </w:rPr>
+        <w:t>Diagrama:</w:t>
+      </w:r>
+    </w:p>
+    <w:p>
+      <w:pPr>
+        <w:rPr>
+          <w:lang w:val="es-AR"/>
+        </w:rPr>
+      </w:pPr>
+      <w:r>
+        <w:rPr>
+          <w:lang w:val="es-AR"/>
+        </w:rPr>
+        <w:t>REQ8:</w:t>
+      </w:r>
+    </w:p>
+    <w:p>
+      <w:pPr>
+        <w:pStyle w:val="Heading4"/>
+        <w:rPr>
+          <w:lang w:val="es-AR"/>
+        </w:rPr>
+      </w:pPr>
+      <w:r>
+        <w:rPr>
+          <w:lang w:val="es-AR"/>
+        </w:rPr>
+        <w:t>Prueba 1: Filtrar aula libre.</w:t>
+      </w:r>
+    </w:p>
+    <w:p>
+      <w:pPr>
+        <w:pStyle w:val="Prrafodelista"/>
+        <w:numPr>
+          <w:ilvl w:val="0"/>
+          <w:numId w:val="5"/>
+        </w:numPr>
+        <w:rPr>
+          <w:b/>
+          <w:u w:val="single"/>
+          <w:lang w:val="es-AR"/>
+        </w:rPr>
+      </w:pPr>
+      <w:r>
+        <w:rPr>
+          <w:b/>
+          <w:u w:val="single"/>
+          <w:lang w:val="es-AR"/>
+        </w:rPr>
+        <w:t>Precondición:</w:t>
+      </w:r>
+      <w:r>
+        <w:rPr>
+          <w:lang w:val="es-AR"/>
+        </w:rPr>
+        <w:t xml:space="preserve"> Estar ubicado en la vista inicial de la aplicación.</w:t>
+      </w:r>
+    </w:p>
+    <w:p>
+      <w:pPr>
+        <w:pStyle w:val="Prrafodelista"/>
+        <w:numPr>
+          <w:ilvl w:val="0"/>
+          <w:numId w:val="5"/>
+        </w:numPr>
+        <w:rPr>
+          <w:lang w:val="es-AR"/>
+        </w:rPr>
+      </w:pPr>
+      <w:r>
+        <w:rPr>
+          <w:b/>
+          <w:u w:val="single"/>
+          <w:lang w:val="es-AR"/>
+        </w:rPr>
+        <w:t>Input:</w:t>
+      </w:r>
+      <w:r>
+        <w:rPr>
+          <w:lang w:val="es-AR"/>
+        </w:rPr>
+        <w:t xml:space="preserve"> Seleccionar la opción “Libres” del filtro de la columna Reservas.</w:t>
+      </w:r>
+    </w:p>
+    <w:p>
+      <w:pPr>
+        <w:pStyle w:val="Prrafodelista"/>
+        <w:numPr>
+          <w:ilvl w:val="0"/>
+          <w:numId w:val="5"/>
+        </w:numPr>
+        <w:rPr>
+          <w:lang w:val="es-AR"/>
+        </w:rPr>
+      </w:pPr>
+      <w:r>
+        <w:rPr>
+          <w:b/>
+          <w:u w:val="single"/>
+          <w:lang w:val="es-AR"/>
+        </w:rPr>
+        <w:t>Output:</w:t>
+      </w:r>
+      <w:r>
+        <w:rPr>
+          <w:lang w:val="es-AR"/>
+        </w:rPr>
+        <w:t xml:space="preserve"> En pantalla se mostrará una lista de las aulas que no tengan reservas en el día.</w:t>
+      </w:r>
+    </w:p>
+    <w:p>
+      <w:pPr>
+        <w:pStyle w:val="Prrafodelista"/>
+        <w:numPr>
+          <w:ilvl w:val="0"/>
+          <w:numId w:val="5"/>
+        </w:numPr>
+        <w:rPr>
+          <w:b/>
+          <w:u w:val="single"/>
+          <w:lang w:val="es-AR"/>
+        </w:rPr>
+      </w:pPr>
+      <w:r>
+        <w:rPr>
+          <w:b/>
+          <w:u w:val="single"/>
+          <w:lang w:val="es-AR"/>
+        </w:rPr>
+        <w:t>Diagrama:</w:t>
+      </w:r>
+    </w:p>
+    <w:p>
+      <w:pPr>
+        <w:pStyle w:val="Heading4"/>
+        <w:rPr>
+          <w:lang w:val="es-AR"/>
+        </w:rPr>
+      </w:pPr>
+      <w:r>
+        <w:rPr>
+          <w:lang w:val="es-AR"/>
+        </w:rPr>
+        <w:t>Prueba 2: Filtrar por profesor.</w:t>
+      </w:r>
+    </w:p>
+    <w:p>
+      <w:pPr>
+        <w:pStyle w:val="Prrafodelista"/>
+        <w:numPr>
+          <w:ilvl w:val="0"/>
+          <w:numId w:val="5"/>
+        </w:numPr>
+        <w:rPr>
+          <w:b/>
+          <w:u w:val="single"/>
+          <w:lang w:val="es-AR"/>
+        </w:rPr>
+      </w:pPr>
+      <w:r>
+        <w:rPr>
+          <w:b/>
+          <w:u w:val="single"/>
+          <w:lang w:val="es-AR"/>
+        </w:rPr>
+        <w:t>Precondición:</w:t>
+      </w:r>
+      <w:r>
+        <w:rPr>
+          <w:lang w:val="es-AR"/>
+        </w:rPr>
+        <w:t xml:space="preserve"> Estar ubicado en la vista inicial de la aplicación.</w:t>
+      </w:r>
+    </w:p>
+    <w:p>
+      <w:pPr>
+        <w:pStyle w:val="Prrafodelista"/>
+        <w:numPr>
+          <w:ilvl w:val="0"/>
+          <w:numId w:val="5"/>
+        </w:numPr>
+        <w:rPr>
+          <w:lang w:val="es-AR"/>
+        </w:rPr>
+      </w:pPr>
+      <w:r>
+        <w:rPr>
+          <w:b/>
+          <w:u w:val="single"/>
+          <w:lang w:val="es-AR"/>
+        </w:rPr>
+        <w:t>Input:</w:t>
+      </w:r>
+      <w:r>
+        <w:rPr>
+          <w:lang w:val="es-AR"/>
+        </w:rPr>
+        <w:t xml:space="preserve"> Seleccionar un profesor determinado del filtro de la columna Reservas.</w:t>
+      </w:r>
+    </w:p>
+    <w:p>
+      <w:pPr>
+        <w:pStyle w:val="Prrafodelista"/>
+        <w:numPr>
+          <w:ilvl w:val="0"/>
+          <w:numId w:val="5"/>
+        </w:numPr>
+        <w:rPr>
+          <w:lang w:val="es-AR"/>
+        </w:rPr>
+      </w:pPr>
+      <w:r>
+        <w:rPr>
+          <w:b/>
+          <w:u w:val="single"/>
+          <w:lang w:val="es-AR"/>
+        </w:rPr>
+        <w:t>Output:</w:t>
+      </w:r>
+      <w:r>
+        <w:rPr>
+          <w:lang w:val="es-AR"/>
+        </w:rPr>
+        <w:t xml:space="preserve"> En pantalla se mostrará la tabla con los detalles de todas las reservas de aulas del profesor filtrado.</w:t>
+      </w:r>
+    </w:p>
+    <w:p>
+      <w:pPr>
+        <w:pStyle w:val="Prrafodelista"/>
+        <w:numPr>
+          <w:ilvl w:val="0"/>
+          <w:numId w:val="5"/>
+        </w:numPr>
+        <w:rPr>
+          <w:lang w:val="es-AR"/>
+        </w:rPr>
+      </w:pPr>
+      <w:r>
+        <w:rPr>
+          <w:b/>
+          <w:u w:val="single"/>
+          <w:lang w:val="es-AR"/>
+        </w:rPr>
+        <w:t>Restricciones:</w:t>
+      </w:r>
+      <w:r>
+        <w:rPr>
+          <w:lang w:val="es-AR"/>
+        </w:rPr>
+        <w:t xml:space="preserve"> No se podrán visualizar las reservas anteriores a la fecha actual.</w:t>
+      </w:r>
+    </w:p>
+    <w:p>
+      <w:pPr>
+        <w:pStyle w:val="Prrafodelista"/>
+        <w:numPr>
+          <w:ilvl w:val="0"/>
+          <w:numId w:val="5"/>
+        </w:numPr>
+        <w:rPr>
+          <w:b/>
+          <w:u w:val="single"/>
+          <w:lang w:val="es-AR"/>
+        </w:rPr>
+      </w:pPr>
+      <w:r>
+        <w:rPr>
+          <w:b/>
+          <w:u w:val="single"/>
+          <w:lang w:val="es-AR"/>
+        </w:rPr>
+        <w:t>Diagrama:</w:t>
+      </w:r>
+    </w:p>
+    <w:p>
+      <w:pPr>
+        <w:pStyle w:val="Heading4"/>
+        <w:rPr>
+          <w:lang w:val="es-AR"/>
+        </w:rPr>
+      </w:pPr>
+      <w:r>
+        <w:rPr>
+          <w:lang w:val="es-AR"/>
+        </w:rPr>
+        <w:t>Prueba 3: Profesor sin reservas.</w:t>
+      </w:r>
+    </w:p>
+    <w:p>
+      <w:pPr>
+        <w:pStyle w:val="Prrafodelista"/>
+        <w:numPr>
+          <w:ilvl w:val="0"/>
+          <w:numId w:val="5"/>
+        </w:numPr>
+        <w:rPr>
+          <w:b/>
+          <w:u w:val="single"/>
+          <w:lang w:val="es-AR"/>
+        </w:rPr>
+      </w:pPr>
+      <w:r>
+        <w:rPr>
+          <w:b/>
+          <w:u w:val="single"/>
+          <w:lang w:val="es-AR"/>
+        </w:rPr>
+        <w:t>Precondición:</w:t>
+      </w:r>
+      <w:r>
+        <w:rPr>
+          <w:lang w:val="es-AR"/>
+        </w:rPr>
+        <w:t xml:space="preserve"> Estar ubicado en la vista inicial de la aplicación.</w:t>
+      </w:r>
+    </w:p>
+    <w:p>
+      <w:pPr>
+        <w:pStyle w:val="Prrafodelista"/>
+        <w:numPr>
+          <w:ilvl w:val="0"/>
+          <w:numId w:val="5"/>
+        </w:numPr>
+        <w:rPr>
+          <w:lang w:val="es-AR"/>
+        </w:rPr>
+      </w:pPr>
+      <w:r>
+        <w:rPr>
+          <w:b/>
+          <w:u w:val="single"/>
+          <w:lang w:val="es-AR"/>
+        </w:rPr>
+        <w:t>Input:</w:t>
+      </w:r>
+      <w:r>
+        <w:rPr>
+          <w:lang w:val="es-AR"/>
+        </w:rPr>
+        <w:t xml:space="preserve"> Seleccionar un profesor que no haya efectuado reservas del filtro de la columna Reservas.</w:t>
+      </w:r>
+    </w:p>
+    <w:p>
+      <w:pPr>
+        <w:pStyle w:val="Prrafodelista"/>
+        <w:numPr>
+          <w:ilvl w:val="0"/>
+          <w:numId w:val="5"/>
+        </w:numPr>
+        <w:rPr>
+          <w:lang w:val="es-AR"/>
+        </w:rPr>
+      </w:pPr>
+      <w:r>
+        <w:rPr>
+          <w:b/>
+          <w:u w:val="single"/>
+          <w:lang w:val="es-AR"/>
+        </w:rPr>
+        <w:t>Output:</w:t>
+      </w:r>
+      <w:r>
+        <w:rPr>
+          <w:lang w:val="es-AR"/>
+        </w:rPr>
+        <w:t xml:space="preserve"> En pantalla se mostrará la tabla vacía.</w:t>
+      </w:r>
+    </w:p>
+    <w:p>
+      <w:pPr>
+        <w:pStyle w:val="Prrafodelista"/>
+        <w:numPr>
+          <w:ilvl w:val="0"/>
+          <w:numId w:val="5"/>
+        </w:numPr>
+        <w:rPr>
+          <w:b/>
+          <w:u w:val="single"/>
+          <w:lang w:val="es-AR"/>
+        </w:rPr>
+      </w:pPr>
+      <w:r>
+        <w:rPr>
+          <w:b/>
+          <w:u w:val="single"/>
+          <w:lang w:val="es-AR"/>
+        </w:rPr>
+        <w:t>Diagrama:</w:t>
       </w:r>
     </w:p>
     <w:p>
       <w:pPr>
         <w:pStyle w:val="Ttulo2"/>
-      </w:pPr>
-      <w:r>
+        <w:rPr>
+          <w:lang w:val="es-AR"/>
+        </w:rPr>
+      </w:pPr>
+      <w:r>
+        <w:rPr>
+          <w:lang w:val="es-AR"/>
+        </w:rPr>
+        <w:t>Requerimiento 9: Filtrar materia.</w:t>
+      </w:r>
+    </w:p>
+    <w:p>
+      <w:pPr>
+        <w:pStyle w:val="Heading4"/>
+        <w:rPr>
+          <w:lang w:val="es-AR"/>
+        </w:rPr>
+      </w:pPr>
+      <w:r>
+        <w:rPr>
+          <w:lang w:val="es-AR"/>
+        </w:rPr>
+        <w:t>Prueba 1: Filtrar por materia.</w:t>
+      </w:r>
+    </w:p>
+    <w:p>
+      <w:pPr>
+        <w:pStyle w:val="Prrafodelista"/>
+        <w:numPr>
+          <w:ilvl w:val="0"/>
+          <w:numId w:val="5"/>
+        </w:numPr>
+        <w:rPr>
+          <w:b/>
+          <w:u w:val="single"/>
+          <w:lang w:val="es-AR"/>
+        </w:rPr>
+      </w:pPr>
+      <w:r>
+        <w:rPr>
+          <w:b/>
+          <w:u w:val="single"/>
+          <w:lang w:val="es-AR"/>
+        </w:rPr>
+        <w:t>Precondición:</w:t>
+      </w:r>
+      <w:r>
+        <w:rPr>
+          <w:lang w:val="es-AR"/>
+        </w:rPr>
+        <w:t xml:space="preserve"> Estar ubicado en la vista inicial de la aplicación.</w:t>
+      </w:r>
+    </w:p>
+    <w:p>
+      <w:pPr>
+        <w:pStyle w:val="Prrafodelista"/>
+        <w:numPr>
+          <w:ilvl w:val="0"/>
+          <w:numId w:val="5"/>
+        </w:numPr>
+        <w:rPr>
+          <w:lang w:val="es-AR"/>
+        </w:rPr>
+      </w:pPr>
+      <w:r>
+        <w:rPr>
+          <w:b/>
+          <w:u w:val="single"/>
+          <w:lang w:val="es-AR"/>
+        </w:rPr>
+        <w:t>Input:</w:t>
+      </w:r>
+      <w:r>
+        <w:rPr>
+          <w:lang w:val="es-AR"/>
+        </w:rPr>
+        <w:t xml:space="preserve"> Seleccionar una materia determinada del filtro de la columna Materias.</w:t>
+      </w:r>
+    </w:p>
+    <w:p>
+      <w:pPr>
+        <w:pStyle w:val="Prrafodelista"/>
+        <w:numPr>
+          <w:ilvl w:val="0"/>
+          <w:numId w:val="5"/>
+        </w:numPr>
+        <w:rPr>
+          <w:b/>
+          <w:u w:val="single"/>
+          <w:lang w:val="es-AR"/>
+        </w:rPr>
+      </w:pPr>
+      <w:r>
+        <w:rPr>
+          <w:b/>
+          <w:u w:val="single"/>
+          <w:lang w:val="es-AR"/>
+        </w:rPr>
+        <w:t>Output:</w:t>
+      </w:r>
+      <w:r>
+        <w:rPr>
+          <w:lang w:val="es-AR"/>
+        </w:rPr>
+        <w:t xml:space="preserve"> En pantalla se mostrará la tabla con los detalles de todas las reservas de aulas de la materia seleccionada.</w:t>
+      </w:r>
+    </w:p>
+    <w:p>
+      <w:pPr>
+        <w:pStyle w:val="Prrafodelista"/>
+        <w:numPr>
+          <w:ilvl w:val="0"/>
+          <w:numId w:val="5"/>
+        </w:numPr>
+        <w:rPr>
+          <w:b/>
+          <w:u w:val="single"/>
+          <w:lang w:val="es-AR"/>
+        </w:rPr>
+      </w:pPr>
+      <w:r>
+        <w:rPr>
+          <w:b/>
+          <w:u w:val="single"/>
+          <w:lang w:val="es-AR"/>
+        </w:rPr>
+        <w:t>Diagrama:</w:t>
+      </w:r>
+    </w:p>
+    <w:p>
+      <w:pPr>
+        <w:pStyle w:val="Heading4"/>
+        <w:rPr>
+          <w:lang w:val="es-AR"/>
+        </w:rPr>
+      </w:pPr>
+      <w:r>
+        <w:rPr>
+          <w:lang w:val="es-AR"/>
+        </w:rPr>
         <w:lastRenderedPageBreak/>
-        <w:t>Requerimiento 5: Filtrar capacidad.</w:t>
-      </w:r>
-    </w:p>
-    <w:p>
-      <w:pPr>
-        <w:pStyle w:val="Heading4"/>
-        <w:rPr>
-          <w:lang w:val="es-AR"/>
-        </w:rPr>
-      </w:pPr>
-      <w:r>
-        <w:rPr>
-          <w:lang w:val="es-AR"/>
-        </w:rPr>
-        <w:t>Prueba 1: Filtro ascendente.</w:t>
-      </w:r>
-    </w:p>
-    <w:p>
-      <w:pPr>
-        <w:pStyle w:val="Prrafodelista"/>
-        <w:numPr>
-          <w:ilvl w:val="0"/>
-          <w:numId w:val="5"/>
-        </w:numPr>
-        <w:rPr>
-          <w:b/>
-          <w:u w:val="single"/>
-          <w:lang w:val="es-AR"/>
-        </w:rPr>
-      </w:pPr>
-      <w:r>
-        <w:rPr>
-          <w:b/>
-          <w:u w:val="single"/>
-          <w:lang w:val="es-AR"/>
-        </w:rPr>
-        <w:t>Precondición:</w:t>
-      </w:r>
-      <w:r>
-        <w:rPr>
-          <w:lang w:val="es-AR"/>
-        </w:rPr>
-        <w:t xml:space="preserve"> Estar ubicado en la vista inicial de la aplicación.</w:t>
-      </w:r>
-    </w:p>
-    <w:p>
-      <w:pPr>
-        <w:pStyle w:val="Prrafodelista"/>
-        <w:numPr>
-          <w:ilvl w:val="0"/>
-          <w:numId w:val="5"/>
-        </w:numPr>
-        <w:rPr>
-          <w:lang w:val="es-AR"/>
-        </w:rPr>
-      </w:pPr>
-      <w:r>
-        <w:rPr>
-          <w:b/>
-          <w:u w:val="single"/>
-          <w:lang w:val="es-AR"/>
-        </w:rPr>
-        <w:t>Input:</w:t>
-      </w:r>
-      <w:r>
-        <w:rPr>
-          <w:lang w:val="es-AR"/>
-        </w:rPr>
-        <w:t xml:space="preserve"> Seleccionar el botón de filtro “Ascendente” de la columna Capacidad.</w:t>
-      </w:r>
-    </w:p>
-    <w:p>
-      <w:pPr>
-        <w:pStyle w:val="Prrafodelista"/>
-        <w:numPr>
-          <w:ilvl w:val="0"/>
-          <w:numId w:val="5"/>
-        </w:numPr>
-        <w:rPr>
-          <w:lang w:val="es-AR"/>
-        </w:rPr>
-      </w:pPr>
-      <w:r>
-        <w:rPr>
-          <w:b/>
-          <w:u w:val="single"/>
-          <w:lang w:val="es-AR"/>
-        </w:rPr>
-        <w:t>Output:</w:t>
-      </w:r>
-      <w:r>
-        <w:rPr>
-          <w:lang w:val="es-AR"/>
-        </w:rPr>
-        <w:t xml:space="preserve"> En pantalla se mostrará la tabla con los detalles de reservas ordenadas ascendentemente por capacidad.</w:t>
-      </w:r>
-    </w:p>
-    <w:p>
-      <w:pPr>
-        <w:pStyle w:val="Heading4"/>
-        <w:rPr>
-          <w:lang w:val="es-AR"/>
-        </w:rPr>
-      </w:pPr>
-      <w:r>
-        <w:rPr>
-          <w:lang w:val="es-AR"/>
-        </w:rPr>
-        <w:t>Prueba 2: Filtro descendente.</w:t>
-      </w:r>
-    </w:p>
-    <w:p>
-      <w:pPr>
-        <w:pStyle w:val="Prrafodelista"/>
-        <w:numPr>
-          <w:ilvl w:val="0"/>
-          <w:numId w:val="5"/>
-        </w:numPr>
-        <w:rPr>
-          <w:b/>
-          <w:u w:val="single"/>
-          <w:lang w:val="es-AR"/>
-        </w:rPr>
-      </w:pPr>
-      <w:r>
-        <w:rPr>
-          <w:b/>
-          <w:u w:val="single"/>
-          <w:lang w:val="es-AR"/>
-        </w:rPr>
-        <w:t>Precondición:</w:t>
-      </w:r>
-      <w:r>
-        <w:rPr>
-          <w:lang w:val="es-AR"/>
-        </w:rPr>
-        <w:t xml:space="preserve"> Estar ubicado en la vista inicial de la aplicación.</w:t>
-      </w:r>
-    </w:p>
-    <w:p>
-      <w:pPr>
-        <w:pStyle w:val="Prrafodelista"/>
-        <w:numPr>
-          <w:ilvl w:val="0"/>
-          <w:numId w:val="5"/>
-        </w:numPr>
-        <w:rPr>
-          <w:lang w:val="es-AR"/>
-        </w:rPr>
-      </w:pPr>
-      <w:r>
-        <w:rPr>
-          <w:b/>
-          <w:u w:val="single"/>
-          <w:lang w:val="es-AR"/>
-        </w:rPr>
-        <w:t>Input:</w:t>
-      </w:r>
-      <w:r>
-        <w:rPr>
-          <w:lang w:val="es-AR"/>
-        </w:rPr>
-        <w:t xml:space="preserve"> Seleccionar el botón de filtro “Descendente” de la columna Capacidad.</w:t>
-      </w:r>
-    </w:p>
-    <w:p>
-      <w:pPr>
-        <w:pStyle w:val="Prrafodelista"/>
-        <w:numPr>
-          <w:ilvl w:val="0"/>
-          <w:numId w:val="5"/>
-        </w:numPr>
-        <w:rPr>
-          <w:lang w:val="es-AR"/>
-        </w:rPr>
-      </w:pPr>
-      <w:r>
-        <w:rPr>
-          <w:b/>
-          <w:u w:val="single"/>
-          <w:lang w:val="es-AR"/>
-        </w:rPr>
-        <w:t>Output:</w:t>
-      </w:r>
-      <w:r>
-        <w:rPr>
-          <w:lang w:val="es-AR"/>
-        </w:rPr>
-        <w:t xml:space="preserve"> En pantalla se mostrará la tabla con los detalles de reservas ordenadas descendentemente por capacidad.</w:t>
-      </w:r>
-    </w:p>
-    <w:p>
-      <w:pPr>
-        <w:pStyle w:val="Prrafodelista"/>
-        <w:numPr>
-          <w:ilvl w:val="0"/>
-          <w:numId w:val="5"/>
-        </w:numPr>
-        <w:rPr>
-          <w:b/>
-          <w:u w:val="single"/>
-          <w:lang w:val="es-AR"/>
-        </w:rPr>
-      </w:pPr>
-      <w:r>
-        <w:rPr>
-          <w:b/>
-          <w:u w:val="single"/>
-          <w:lang w:val="es-AR"/>
-        </w:rPr>
-        <w:t>Diagrama:</w:t>
-      </w:r>
-    </w:p>
-    <w:p>
-      <w:pPr>
-        <w:pStyle w:val="Ttulo2"/>
-      </w:pPr>
-      <w:r>
-        <w:t xml:space="preserve">Requerimiento 6: Filtrar por recurso (proyector). </w:t>
-      </w:r>
-    </w:p>
-    <w:p>
-      <w:pPr>
-        <w:pStyle w:val="Heading4"/>
-        <w:rPr>
-          <w:lang w:val="es-AR"/>
-        </w:rPr>
-      </w:pPr>
-      <w:r>
-        <w:rPr>
-          <w:lang w:val="es-AR"/>
-        </w:rPr>
-        <w:t>Prueba 1: Posee proyector.</w:t>
-      </w:r>
-    </w:p>
-    <w:p>
-      <w:pPr>
-        <w:pStyle w:val="Prrafodelista"/>
-        <w:numPr>
-          <w:ilvl w:val="0"/>
-          <w:numId w:val="5"/>
-        </w:numPr>
-        <w:rPr>
-          <w:b/>
-          <w:u w:val="single"/>
-          <w:lang w:val="es-AR"/>
-        </w:rPr>
-      </w:pPr>
-      <w:r>
-        <w:rPr>
-          <w:b/>
-          <w:u w:val="single"/>
-          <w:lang w:val="es-AR"/>
-        </w:rPr>
-        <w:t>Precondición:</w:t>
-      </w:r>
-      <w:r>
-        <w:rPr>
-          <w:lang w:val="es-AR"/>
-        </w:rPr>
-        <w:t xml:space="preserve"> Estar ubicado en la vista inicial de la aplicación.</w:t>
-      </w:r>
-    </w:p>
-    <w:p>
-      <w:pPr>
-        <w:pStyle w:val="Prrafodelista"/>
-        <w:numPr>
-          <w:ilvl w:val="0"/>
-          <w:numId w:val="5"/>
-        </w:numPr>
-        <w:rPr>
-          <w:lang w:val="es-AR"/>
-        </w:rPr>
-      </w:pPr>
-      <w:r>
-        <w:rPr>
-          <w:b/>
-          <w:u w:val="single"/>
-          <w:lang w:val="es-AR"/>
-        </w:rPr>
-        <w:t>Input:</w:t>
-      </w:r>
-      <w:r>
-        <w:rPr>
-          <w:lang w:val="es-AR"/>
-        </w:rPr>
-        <w:t xml:space="preserve"> Seleccionar el botón de filtro “Sí” de la columna Proyector.</w:t>
-      </w:r>
-    </w:p>
-    <w:p>
-      <w:pPr>
-        <w:pStyle w:val="Prrafodelista"/>
-        <w:numPr>
-          <w:ilvl w:val="0"/>
-          <w:numId w:val="5"/>
-        </w:numPr>
-        <w:rPr>
-          <w:lang w:val="es-AR"/>
-        </w:rPr>
-      </w:pPr>
-      <w:r>
-        <w:rPr>
-          <w:b/>
-          <w:u w:val="single"/>
-          <w:lang w:val="es-AR"/>
-        </w:rPr>
-        <w:t>Output:</w:t>
-      </w:r>
-      <w:r>
-        <w:rPr>
-          <w:lang w:val="es-AR"/>
-        </w:rPr>
-        <w:t xml:space="preserve"> En pantalla se mostrará la tabla con los detalles de reservas que poseen proyector instalado.</w:t>
-      </w:r>
-    </w:p>
-    <w:p>
-      <w:pPr>
-        <w:pStyle w:val="Prrafodelista"/>
-        <w:numPr>
-          <w:ilvl w:val="0"/>
-          <w:numId w:val="5"/>
-        </w:numPr>
-        <w:rPr>
-          <w:b/>
-          <w:u w:val="single"/>
-          <w:lang w:val="es-AR"/>
-        </w:rPr>
-      </w:pPr>
-      <w:r>
-        <w:rPr>
-          <w:b/>
-          <w:u w:val="single"/>
-          <w:lang w:val="es-AR"/>
-        </w:rPr>
-        <w:t>Diagrama:</w:t>
-      </w:r>
-    </w:p>
-    <w:p>
-      <w:pPr>
-        <w:pStyle w:val="Ttulo2"/>
-      </w:pPr>
-      <w:r>
-        <w:t>Requerimiento 7: Filtrar por horario.</w:t>
-      </w:r>
-    </w:p>
-    <w:p>
-      <w:pPr>
-        <w:pStyle w:val="Heading4"/>
-        <w:rPr>
-          <w:lang w:val="es-AR"/>
-        </w:rPr>
-      </w:pPr>
-      <w:r>
-        <w:rPr>
-          <w:lang w:val="es-AR"/>
-        </w:rPr>
-        <w:t>Prueba 1:</w:t>
-      </w:r>
-    </w:p>
-    <w:p>
-      <w:pPr>
-        <w:pStyle w:val="Prrafodelista"/>
-        <w:numPr>
-          <w:ilvl w:val="0"/>
-          <w:numId w:val="5"/>
-        </w:numPr>
-        <w:rPr>
-          <w:b/>
-          <w:u w:val="single"/>
-          <w:lang w:val="es-AR"/>
-        </w:rPr>
-      </w:pPr>
-      <w:r>
-        <w:rPr>
-          <w:b/>
-          <w:u w:val="single"/>
-          <w:lang w:val="es-AR"/>
-        </w:rPr>
-        <w:t>Precondición:</w:t>
-      </w:r>
-      <w:r>
-        <w:rPr>
-          <w:lang w:val="es-AR"/>
-        </w:rPr>
-        <w:t xml:space="preserve"> Estar ubicado en la vista inicial de la aplicación.</w:t>
-      </w:r>
-    </w:p>
-    <w:p>
-      <w:pPr>
-        <w:pStyle w:val="Prrafodelista"/>
-        <w:numPr>
-          <w:ilvl w:val="0"/>
-          <w:numId w:val="5"/>
-        </w:numPr>
-        <w:rPr>
-          <w:lang w:val="es-AR"/>
-        </w:rPr>
-      </w:pPr>
-      <w:r>
-        <w:rPr>
-          <w:b/>
-          <w:u w:val="single"/>
-          <w:lang w:val="es-AR"/>
-        </w:rPr>
-        <w:t>Input:</w:t>
-      </w:r>
-      <w:r>
-        <w:rPr>
-          <w:lang w:val="es-AR"/>
-        </w:rPr>
-        <w:t xml:space="preserve"> Seleccionar un módulo específico en el filtro de la columna Horarios.</w:t>
-      </w:r>
-    </w:p>
-    <w:p>
-      <w:pPr>
-        <w:pStyle w:val="Prrafodelista"/>
-        <w:numPr>
-          <w:ilvl w:val="0"/>
-          <w:numId w:val="5"/>
-        </w:numPr>
-        <w:rPr>
-          <w:lang w:val="es-AR"/>
-        </w:rPr>
-      </w:pPr>
-      <w:r>
-        <w:rPr>
-          <w:b/>
-          <w:u w:val="single"/>
-          <w:lang w:val="es-AR"/>
-        </w:rPr>
-        <w:t>Output:</w:t>
-      </w:r>
-      <w:r>
-        <w:rPr>
-          <w:lang w:val="es-AR"/>
-        </w:rPr>
-        <w:t xml:space="preserve"> En pantalla se mostrará la tabla con los detalles de reservas de aulas en el módulo seleccionado.</w:t>
-      </w:r>
-    </w:p>
-    <w:p>
-      <w:pPr>
-        <w:pStyle w:val="Prrafodelista"/>
-        <w:numPr>
-          <w:ilvl w:val="0"/>
-          <w:numId w:val="5"/>
-        </w:numPr>
-        <w:rPr>
-          <w:lang w:val="es-AR"/>
-        </w:rPr>
-      </w:pPr>
-      <w:r>
-        <w:rPr>
-          <w:b/>
-          <w:u w:val="single"/>
-          <w:lang w:val="es-AR"/>
-        </w:rPr>
-        <w:t>Restricciones:</w:t>
-      </w:r>
-      <w:r>
-        <w:rPr>
-          <w:lang w:val="es-AR"/>
-        </w:rPr>
-        <w:t xml:space="preserve"> No se puede seleccionar un módulo que se encuentre fuera de la franja de horario laboral de la facultad.</w:t>
-      </w:r>
-    </w:p>
-    <w:p>
-      <w:pPr>
-        <w:pStyle w:val="Prrafodelista"/>
-        <w:numPr>
-          <w:ilvl w:val="0"/>
-          <w:numId w:val="5"/>
-        </w:numPr>
-        <w:rPr>
-          <w:b/>
-          <w:u w:val="single"/>
-          <w:lang w:val="es-AR"/>
-        </w:rPr>
-      </w:pPr>
-      <w:r>
-        <w:rPr>
-          <w:b/>
-          <w:u w:val="single"/>
-          <w:lang w:val="es-AR"/>
-        </w:rPr>
-        <w:t>Diagrama:</w:t>
-      </w:r>
-    </w:p>
-    <w:p>
-      <w:pPr>
-        <w:pStyle w:val="Heading2"/>
-      </w:pPr>
-    </w:p>
-    <w:p>
-      <w:pPr>
-        <w:rPr>
-          <w:rFonts w:asciiTheme="majorHAnsi" w:eastAsiaTheme="majorEastAsia" w:hAnsiTheme="majorHAnsi" w:cstheme="majorBidi"/>
-          <w:color w:val="4F81BD" w:themeColor="accent1"/>
-          <w:sz w:val="26"/>
-          <w:szCs w:val="26"/>
-        </w:rPr>
-      </w:pPr>
-      <w:r>
-        <w:br w:type="page"/>
-      </w:r>
-    </w:p>
-    <w:p>
-      <w:pPr>
-        <w:pStyle w:val="Ttulo2"/>
-      </w:pPr>
-      <w:r>
-        <w:lastRenderedPageBreak/>
-        <w:t>Requerimiento 8: Filtrar reserva.</w:t>
-      </w:r>
-    </w:p>
-    <w:p>
-      <w:pPr>
-        <w:pStyle w:val="Heading4"/>
-        <w:rPr>
-          <w:lang w:val="es-AR"/>
-        </w:rPr>
-      </w:pPr>
-      <w:r>
-        <w:rPr>
-          <w:lang w:val="es-AR"/>
-        </w:rPr>
-        <w:t>Prueba 1: Filtrar aula libre.</w:t>
-      </w:r>
-    </w:p>
-    <w:p>
-      <w:pPr>
-        <w:pStyle w:val="Prrafodelista"/>
-        <w:numPr>
-          <w:ilvl w:val="0"/>
-          <w:numId w:val="5"/>
-        </w:numPr>
-        <w:rPr>
-          <w:b/>
-          <w:u w:val="single"/>
-          <w:lang w:val="es-AR"/>
-        </w:rPr>
-      </w:pPr>
-      <w:r>
-        <w:rPr>
-          <w:b/>
-          <w:u w:val="single"/>
-          <w:lang w:val="es-AR"/>
-        </w:rPr>
-        <w:t>Precondición:</w:t>
-      </w:r>
-      <w:r>
-        <w:rPr>
-          <w:lang w:val="es-AR"/>
-        </w:rPr>
-        <w:t xml:space="preserve"> Estar ubicado en la vista inicial de la aplicación.</w:t>
-      </w:r>
-    </w:p>
-    <w:p>
-      <w:pPr>
-        <w:pStyle w:val="Prrafodelista"/>
-        <w:numPr>
-          <w:ilvl w:val="0"/>
-          <w:numId w:val="5"/>
-        </w:numPr>
-        <w:rPr>
-          <w:lang w:val="es-AR"/>
-        </w:rPr>
-      </w:pPr>
-      <w:r>
-        <w:rPr>
-          <w:b/>
-          <w:u w:val="single"/>
-          <w:lang w:val="es-AR"/>
-        </w:rPr>
-        <w:t>Input:</w:t>
-      </w:r>
-      <w:r>
-        <w:rPr>
-          <w:lang w:val="es-AR"/>
-        </w:rPr>
-        <w:t xml:space="preserve"> Seleccionar la opción “Libres” del filtro de la columna Reservas.</w:t>
-      </w:r>
-    </w:p>
-    <w:p>
-      <w:pPr>
-        <w:pStyle w:val="Prrafodelista"/>
-        <w:numPr>
-          <w:ilvl w:val="0"/>
-          <w:numId w:val="5"/>
-        </w:numPr>
-        <w:rPr>
-          <w:lang w:val="es-AR"/>
-        </w:rPr>
-      </w:pPr>
-      <w:r>
-        <w:rPr>
-          <w:b/>
-          <w:u w:val="single"/>
-          <w:lang w:val="es-AR"/>
-        </w:rPr>
-        <w:t>Output:</w:t>
-      </w:r>
-      <w:r>
-        <w:rPr>
-          <w:lang w:val="es-AR"/>
-        </w:rPr>
-        <w:t xml:space="preserve"> En pantalla se mostrará una lista de las aulas que no tengan reservas en el día.</w:t>
-      </w:r>
-    </w:p>
-    <w:p>
-      <w:pPr>
-        <w:pStyle w:val="Prrafodelista"/>
-        <w:numPr>
-          <w:ilvl w:val="0"/>
-          <w:numId w:val="5"/>
-        </w:numPr>
-        <w:rPr>
-          <w:b/>
-          <w:u w:val="single"/>
-          <w:lang w:val="es-AR"/>
-        </w:rPr>
-      </w:pPr>
-      <w:r>
-        <w:rPr>
-          <w:b/>
-          <w:u w:val="single"/>
-          <w:lang w:val="es-AR"/>
-        </w:rPr>
-        <w:t>Diagrama:</w:t>
-      </w:r>
-    </w:p>
-    <w:p>
-      <w:pPr>
-        <w:pStyle w:val="Heading4"/>
-        <w:rPr>
-          <w:lang w:val="es-AR"/>
-        </w:rPr>
-      </w:pPr>
-      <w:r>
-        <w:rPr>
-          <w:lang w:val="es-AR"/>
-        </w:rPr>
-        <w:t>Prueba 2: Filtrar por profesor.</w:t>
-      </w:r>
-    </w:p>
-    <w:p>
-      <w:pPr>
-        <w:pStyle w:val="Prrafodelista"/>
-        <w:numPr>
-          <w:ilvl w:val="0"/>
-          <w:numId w:val="5"/>
-        </w:numPr>
-        <w:rPr>
-          <w:b/>
-          <w:u w:val="single"/>
-          <w:lang w:val="es-AR"/>
-        </w:rPr>
-      </w:pPr>
-      <w:r>
-        <w:rPr>
-          <w:b/>
-          <w:u w:val="single"/>
-          <w:lang w:val="es-AR"/>
-        </w:rPr>
-        <w:t>Precondición:</w:t>
-      </w:r>
-      <w:r>
-        <w:rPr>
-          <w:lang w:val="es-AR"/>
-        </w:rPr>
-        <w:t xml:space="preserve"> Estar ubicado en la vista inicial de la aplicación.</w:t>
-      </w:r>
-    </w:p>
-    <w:p>
-      <w:pPr>
-        <w:pStyle w:val="Prrafodelista"/>
-        <w:numPr>
-          <w:ilvl w:val="0"/>
-          <w:numId w:val="5"/>
-        </w:numPr>
-        <w:rPr>
-          <w:lang w:val="es-AR"/>
-        </w:rPr>
-      </w:pPr>
-      <w:r>
-        <w:rPr>
-          <w:b/>
-          <w:u w:val="single"/>
-          <w:lang w:val="es-AR"/>
-        </w:rPr>
-        <w:t>Input:</w:t>
-      </w:r>
-      <w:r>
-        <w:rPr>
-          <w:lang w:val="es-AR"/>
-        </w:rPr>
-        <w:t xml:space="preserve"> Seleccionar un profesor determinado del filtro de la columna Reservas.</w:t>
-      </w:r>
-    </w:p>
-    <w:p>
-      <w:pPr>
-        <w:pStyle w:val="Prrafodelista"/>
-        <w:numPr>
-          <w:ilvl w:val="0"/>
-          <w:numId w:val="5"/>
-        </w:numPr>
-        <w:rPr>
-          <w:lang w:val="es-AR"/>
-        </w:rPr>
-      </w:pPr>
-      <w:r>
-        <w:rPr>
-          <w:b/>
-          <w:u w:val="single"/>
-          <w:lang w:val="es-AR"/>
-        </w:rPr>
-        <w:t>Output:</w:t>
-      </w:r>
-      <w:r>
-        <w:rPr>
-          <w:lang w:val="es-AR"/>
-        </w:rPr>
-        <w:t xml:space="preserve"> En pantalla se mostrará la tabla con los detalles de todas las reservas de aulas del profesor filtrado.</w:t>
-      </w:r>
-    </w:p>
-    <w:p>
-      <w:pPr>
-        <w:pStyle w:val="Prrafodelista"/>
-        <w:numPr>
-          <w:ilvl w:val="0"/>
-          <w:numId w:val="5"/>
-        </w:numPr>
-        <w:rPr>
-          <w:lang w:val="es-AR"/>
-        </w:rPr>
-      </w:pPr>
-      <w:r>
-        <w:rPr>
-          <w:b/>
-          <w:u w:val="single"/>
-          <w:lang w:val="es-AR"/>
-        </w:rPr>
-        <w:t>Restricciones:</w:t>
-      </w:r>
-      <w:r>
-        <w:rPr>
-          <w:lang w:val="es-AR"/>
-        </w:rPr>
-        <w:t xml:space="preserve"> No se podrán visualizar las reservas anteriores a la fecha actual.</w:t>
-      </w:r>
-    </w:p>
-    <w:p>
-      <w:pPr>
-        <w:pStyle w:val="Prrafodelista"/>
-        <w:numPr>
-          <w:ilvl w:val="0"/>
-          <w:numId w:val="5"/>
-        </w:numPr>
-        <w:rPr>
-          <w:b/>
-          <w:u w:val="single"/>
-          <w:lang w:val="es-AR"/>
-        </w:rPr>
-      </w:pPr>
-      <w:r>
-        <w:rPr>
-          <w:b/>
-          <w:u w:val="single"/>
-          <w:lang w:val="es-AR"/>
-        </w:rPr>
-        <w:t>Diagrama:</w:t>
-      </w:r>
-    </w:p>
-    <w:p>
-      <w:pPr>
-        <w:pStyle w:val="Heading4"/>
-        <w:rPr>
-          <w:lang w:val="es-AR"/>
-        </w:rPr>
-      </w:pPr>
-      <w:r>
-        <w:rPr>
-          <w:lang w:val="es-AR"/>
-        </w:rPr>
-        <w:t>Prueba 3: Profesor sin reservas.</w:t>
-      </w:r>
-    </w:p>
-    <w:p>
-      <w:pPr>
-        <w:pStyle w:val="Prrafodelista"/>
-        <w:numPr>
-          <w:ilvl w:val="0"/>
-          <w:numId w:val="5"/>
-        </w:numPr>
-        <w:rPr>
-          <w:b/>
-          <w:u w:val="single"/>
-          <w:lang w:val="es-AR"/>
-        </w:rPr>
-      </w:pPr>
-      <w:r>
-        <w:rPr>
-          <w:b/>
-          <w:u w:val="single"/>
-          <w:lang w:val="es-AR"/>
-        </w:rPr>
-        <w:t>Precondición:</w:t>
-      </w:r>
-      <w:r>
-        <w:rPr>
-          <w:lang w:val="es-AR"/>
-        </w:rPr>
-        <w:t xml:space="preserve"> Estar ubicado en la vista inicial de la aplicación.</w:t>
-      </w:r>
-    </w:p>
-    <w:p>
-      <w:pPr>
-        <w:pStyle w:val="Prrafodelista"/>
-        <w:numPr>
-          <w:ilvl w:val="0"/>
-          <w:numId w:val="5"/>
-        </w:numPr>
-        <w:rPr>
-          <w:lang w:val="es-AR"/>
-        </w:rPr>
-      </w:pPr>
-      <w:r>
-        <w:rPr>
-          <w:b/>
-          <w:u w:val="single"/>
-          <w:lang w:val="es-AR"/>
-        </w:rPr>
-        <w:t>Input:</w:t>
-      </w:r>
-      <w:r>
-        <w:rPr>
-          <w:lang w:val="es-AR"/>
-        </w:rPr>
-        <w:t xml:space="preserve"> Seleccionar un profesor que no haya efectuado reservas del filtro de la columna Reservas.</w:t>
-      </w:r>
-    </w:p>
-    <w:p>
-      <w:pPr>
-        <w:pStyle w:val="Prrafodelista"/>
-        <w:numPr>
-          <w:ilvl w:val="0"/>
-          <w:numId w:val="5"/>
-        </w:numPr>
-        <w:rPr>
-          <w:lang w:val="es-AR"/>
-        </w:rPr>
-      </w:pPr>
-      <w:r>
-        <w:rPr>
-          <w:b/>
-          <w:u w:val="single"/>
-          <w:lang w:val="es-AR"/>
-        </w:rPr>
-        <w:t>Output:</w:t>
-      </w:r>
-      <w:r>
-        <w:rPr>
-          <w:lang w:val="es-AR"/>
-        </w:rPr>
-        <w:t xml:space="preserve"> En pantalla se mostrará la tabla vacía.</w:t>
-      </w:r>
-    </w:p>
-    <w:p>
-      <w:pPr>
-        <w:pStyle w:val="Prrafodelista"/>
-        <w:numPr>
-          <w:ilvl w:val="0"/>
-          <w:numId w:val="5"/>
-        </w:numPr>
-        <w:rPr>
-          <w:b/>
-          <w:u w:val="single"/>
-          <w:lang w:val="es-AR"/>
-        </w:rPr>
-      </w:pPr>
-      <w:r>
-        <w:rPr>
-          <w:b/>
-          <w:u w:val="single"/>
-          <w:lang w:val="es-AR"/>
-        </w:rPr>
-        <w:t>Diagrama:</w:t>
-      </w:r>
-    </w:p>
-    <w:p>
-      <w:pPr>
-        <w:pStyle w:val="Ttulo2"/>
-        <w:rPr>
-          <w:lang w:val="es-AR"/>
-        </w:rPr>
-      </w:pPr>
-      <w:r>
-        <w:rPr>
-          <w:lang w:val="es-AR"/>
-        </w:rPr>
-        <w:t>Requerimiento 9: Filtrar materia.</w:t>
-      </w:r>
-    </w:p>
-    <w:p>
-      <w:pPr>
-        <w:pStyle w:val="Heading4"/>
-        <w:rPr>
-          <w:lang w:val="es-AR"/>
-        </w:rPr>
-      </w:pPr>
-      <w:r>
-        <w:rPr>
-          <w:lang w:val="es-AR"/>
-        </w:rPr>
-        <w:t>Prueba 1: Filtrar por materia.</w:t>
-      </w:r>
-    </w:p>
-    <w:p>
-      <w:pPr>
-        <w:pStyle w:val="Prrafodelista"/>
-        <w:numPr>
-          <w:ilvl w:val="0"/>
-          <w:numId w:val="5"/>
-        </w:numPr>
-        <w:rPr>
-          <w:b/>
-          <w:u w:val="single"/>
-          <w:lang w:val="es-AR"/>
-        </w:rPr>
-      </w:pPr>
-      <w:r>
-        <w:rPr>
-          <w:b/>
-          <w:u w:val="single"/>
-          <w:lang w:val="es-AR"/>
-        </w:rPr>
-        <w:t>Precondición:</w:t>
-      </w:r>
-      <w:r>
-        <w:rPr>
-          <w:lang w:val="es-AR"/>
-        </w:rPr>
-        <w:t xml:space="preserve"> Estar ubicado en la vista inicial de la aplicación.</w:t>
-      </w:r>
-    </w:p>
-    <w:p>
-      <w:pPr>
-        <w:pStyle w:val="Prrafodelista"/>
-        <w:numPr>
-          <w:ilvl w:val="0"/>
-          <w:numId w:val="5"/>
-        </w:numPr>
-        <w:rPr>
-          <w:lang w:val="es-AR"/>
-        </w:rPr>
-      </w:pPr>
-      <w:r>
-        <w:rPr>
-          <w:b/>
-          <w:u w:val="single"/>
-          <w:lang w:val="es-AR"/>
-        </w:rPr>
-        <w:t>Input:</w:t>
-      </w:r>
-      <w:r>
-        <w:rPr>
-          <w:lang w:val="es-AR"/>
-        </w:rPr>
-        <w:t xml:space="preserve"> Seleccionar una materia determinada del filtro de la columna Materias.</w:t>
-      </w:r>
-    </w:p>
-    <w:p>
-      <w:pPr>
-        <w:pStyle w:val="Prrafodelista"/>
-        <w:numPr>
-          <w:ilvl w:val="0"/>
-          <w:numId w:val="5"/>
-        </w:numPr>
-        <w:rPr>
-          <w:b/>
-          <w:u w:val="single"/>
-          <w:lang w:val="es-AR"/>
-        </w:rPr>
-      </w:pPr>
-      <w:r>
-        <w:rPr>
-          <w:b/>
-          <w:u w:val="single"/>
-          <w:lang w:val="es-AR"/>
-        </w:rPr>
-        <w:t>Output:</w:t>
-      </w:r>
-      <w:r>
-        <w:rPr>
-          <w:lang w:val="es-AR"/>
-        </w:rPr>
-        <w:t xml:space="preserve"> En pantalla se mostrará la tabla con los detalles de todas las reservas de aulas de la materia seleccionada.</w:t>
-      </w:r>
-    </w:p>
-    <w:p>
-      <w:pPr>
-        <w:pStyle w:val="Prrafodelista"/>
-        <w:numPr>
-          <w:ilvl w:val="0"/>
-          <w:numId w:val="5"/>
-        </w:numPr>
-        <w:rPr>
-          <w:b/>
-          <w:u w:val="single"/>
-          <w:lang w:val="es-AR"/>
-        </w:rPr>
-      </w:pPr>
-      <w:r>
-        <w:rPr>
-          <w:b/>
-          <w:u w:val="single"/>
-          <w:lang w:val="es-AR"/>
-        </w:rPr>
-        <w:t>Diagrama:</w:t>
-      </w:r>
-    </w:p>
-    <w:p>
-      <w:pPr>
-        <w:pStyle w:val="Heading4"/>
-        <w:rPr>
-          <w:lang w:val="es-AR"/>
-        </w:rPr>
-      </w:pPr>
-      <w:r>
-        <w:rPr>
-          <w:lang w:val="es-AR"/>
-        </w:rPr>
         <w:t>Prueba 2: Materia sin reservas.</w:t>
       </w:r>
     </w:p>
@@ -11644,37 +13309,6 @@
         </w:p>
       </w:docPartBody>
     </w:docPart>
-    <w:docPart>
-      <w:docPartPr>
-        <w:name w:val="EE336058D6314475902F95A1CBB42444"/>
-        <w:category>
-          <w:name w:val="General"/>
-          <w:gallery w:val="placeholder"/>
-        </w:category>
-        <w:types>
-          <w:type w:val="bbPlcHdr"/>
-        </w:types>
-        <w:behaviors>
-          <w:behavior w:val="content"/>
-        </w:behaviors>
-        <w:guid w:val="{C5168D11-605E-46C1-A8C8-13F2DA33FE5C}"/>
-      </w:docPartPr>
-      <w:docPartBody>
-        <w:p>
-          <w:pPr>
-            <w:pStyle w:val="EE336058D6314475902F95A1CBB42444"/>
-          </w:pPr>
-          <w:r>
-            <w:rPr>
-              <w:rFonts w:asciiTheme="majorHAnsi" w:eastAsiaTheme="majorEastAsia" w:hAnsiTheme="majorHAnsi" w:cstheme="majorBidi"/>
-              <w:sz w:val="36"/>
-              <w:szCs w:val="36"/>
-            </w:rPr>
-            <w:t>[Escribir el subtítulo del documento]</w:t>
-          </w:r>
-        </w:p>
-      </w:docPartBody>
-    </w:docPart>
   </w:docParts>
 </w:glossaryDocument>
 </file>
@@ -11794,6 +13428,7 @@
     <w:rsid w:val="00A0252B"/>
     <w:rsid w:val="00AC00BF"/>
     <w:rsid w:val="00BD10C6"/>
+    <w:rsid w:val="00DB22BF"/>
   </w:rsids>
   <m:mathPr>
     <m:mathFont m:val="Cambria Math"/>
@@ -12340,7 +13975,7 @@
 </file>
 
 <file path=customXml/itemProps2.xml><?xml version="1.0" encoding="utf-8"?>
-<ds:datastoreItem xmlns:ds="http://schemas.openxmlformats.org/officeDocument/2006/customXml" ds:itemID="{DBA34FF5-0C1D-4A36-B35F-43B035A66273}">
+<ds:datastoreItem xmlns:ds="http://schemas.openxmlformats.org/officeDocument/2006/customXml" ds:itemID="{3003337E-947D-40E3-8447-DE41391F6E0A}">
   <ds:schemaRefs>
     <ds:schemaRef ds:uri="http://schemas.openxmlformats.org/officeDocument/2006/bibliography"/>
   </ds:schemaRefs>

</xml_diff>